<commit_message>
dock blocks and TriadClassifier tests
</commit_message>
<xml_diff>
--- a/assignments/metcs622_Assignment2_mgkramer.docx
+++ b/assignments/metcs622_Assignment2_mgkramer.docx
@@ -392,29 +392,7 @@
           <w:bdr w:val="none" w:sz="0" w:space="0" w:color="auto" w:frame="1"/>
           <w:shd w:val="clear" w:color="auto" w:fill="FFFFFF"/>
         </w:rPr>
-        <w:t xml:space="preserve">Include a ReadMe file describing where to run the application </w:t>
-      </w:r>
-      <w:proofErr w:type="gramStart"/>
-      <w:r>
-        <w:rPr>
-          <w:rFonts w:ascii="Arial Narrow" w:hAnsi="Arial Narrow"/>
-          <w:color w:val="A6A6A6" w:themeColor="background1" w:themeShade="A6"/>
-          <w:sz w:val="20"/>
-          <w:bdr w:val="none" w:sz="0" w:space="0" w:color="auto" w:frame="1"/>
-          <w:shd w:val="clear" w:color="auto" w:fill="FFFFFF"/>
-        </w:rPr>
-        <w:t>from, and</w:t>
-      </w:r>
-      <w:proofErr w:type="gramEnd"/>
-      <w:r>
-        <w:rPr>
-          <w:rFonts w:ascii="Arial Narrow" w:hAnsi="Arial Narrow"/>
-          <w:color w:val="A6A6A6" w:themeColor="background1" w:themeShade="A6"/>
-          <w:sz w:val="20"/>
-          <w:bdr w:val="none" w:sz="0" w:space="0" w:color="auto" w:frame="1"/>
-          <w:shd w:val="clear" w:color="auto" w:fill="FFFFFF"/>
-        </w:rPr>
-        <w:t xml:space="preserve"> including necessary execution notes. All JUnit tests will be assumed runnable.</w:t>
+        <w:t>Include a ReadMe file describing where to run the application from, and including necessary execution notes. All JUnit tests will be assumed runnable.</w:t>
       </w:r>
     </w:p>
     <w:p>
@@ -628,25 +606,7 @@
           <w:color w:val="A6A6A6" w:themeColor="background1" w:themeShade="A6"/>
           <w:sz w:val="20"/>
         </w:rPr>
-        <w:t xml:space="preserve">This section refers to the </w:t>
-      </w:r>
-      <w:proofErr w:type="gramStart"/>
-      <w:r>
-        <w:rPr>
-          <w:rFonts w:ascii="Arial Narrow" w:hAnsi="Arial Narrow"/>
-          <w:color w:val="A6A6A6" w:themeColor="background1" w:themeShade="A6"/>
-          <w:sz w:val="20"/>
-        </w:rPr>
-        <w:t>project as a whole, not</w:t>
-      </w:r>
-      <w:proofErr w:type="gramEnd"/>
-      <w:r>
-        <w:rPr>
-          <w:rFonts w:ascii="Arial Narrow" w:hAnsi="Arial Narrow"/>
-          <w:color w:val="A6A6A6" w:themeColor="background1" w:themeShade="A6"/>
-          <w:sz w:val="20"/>
-        </w:rPr>
-        <w:t xml:space="preserve"> just to what you will produce this week, so we can gain an idea of what you have in mind overall.</w:t>
+        <w:t>This section refers to the project as a whole, not just to what you will produce this week, so we can gain an idea of what you have in mind overall.</w:t>
       </w:r>
     </w:p>
     <w:p>
@@ -1511,15 +1471,7 @@
     <w:p/>
     <w:p>
       <w:r>
-        <w:t>Each chord object should know its classification (</w:t>
-      </w:r>
-      <w:proofErr w:type="gramStart"/>
-      <w:r>
-        <w:t>i.e.</w:t>
-      </w:r>
-      <w:proofErr w:type="gramEnd"/>
-      <w:r>
-        <w:t xml:space="preserve"> triad, seventh chord etc.), quality (i.e. major, minor etc.) and its degrees (i.e. root, third, fifth, etc.) and the intervals it contains (i.e. major third, perfect fifth) and report all of this information to the console. </w:t>
+        <w:t xml:space="preserve">Each chord object should know its classification (i.e. triad, seventh chord etc.), quality (i.e. major, minor etc.) and its degrees (i.e. root, third, fifth, etc.) and the intervals it contains (i.e. major third, perfect fifth) and report all of this information to the console. </w:t>
       </w:r>
     </w:p>
     <w:p/>
@@ -1552,15 +1504,7 @@
         <w:t>HarmonyMuse</w:t>
       </w:r>
       <w:r>
-        <w:t xml:space="preserve"> should clean data and create a Note Object such that Interval Objects may be accurately determined. This includes accounting for enharmonic (two notes with different spelling that sound the same frequency </w:t>
-      </w:r>
-      <w:proofErr w:type="gramStart"/>
-      <w:r>
-        <w:t>i.e.</w:t>
-      </w:r>
-      <w:proofErr w:type="gramEnd"/>
-      <w:r>
-        <w:t xml:space="preserve"> “b#” and “c”) pitch spelling possibilities. </w:t>
+        <w:t xml:space="preserve"> should clean data and create a Note Object such that Interval Objects may be accurately determined. This includes accounting for enharmonic (two notes with different spelling that sound the same frequency i.e. “b#” and “c”) pitch spelling possibilities. </w:t>
       </w:r>
     </w:p>
     <w:p/>
@@ -1593,15 +1537,7 @@
         <w:t>HarmonyMuse</w:t>
       </w:r>
       <w:r>
-        <w:t xml:space="preserve"> should determine the interval quality (and enharmonic intervals where applicable, two intervals with the same distance in half-steps but different spellings, </w:t>
-      </w:r>
-      <w:proofErr w:type="gramStart"/>
-      <w:r>
-        <w:t>i.e.</w:t>
-      </w:r>
-      <w:proofErr w:type="gramEnd"/>
-      <w:r>
-        <w:t xml:space="preserve"> “minor third” and “augmented second”).</w:t>
+        <w:t xml:space="preserve"> should determine the interval quality (and enharmonic intervals where applicable, two intervals with the same distance in half-steps but different spellings, i.e. “minor third” and “augmented second”).</w:t>
       </w:r>
     </w:p>
     <w:p>
@@ -1662,7 +1598,6 @@
         <w:t xml:space="preserve">Provide illustrative output from your implemented application (so far) showing that the requirements have been met. Explain what </w:t>
       </w:r>
       <w:proofErr w:type="spellStart"/>
-      <w:proofErr w:type="gramStart"/>
       <w:r>
         <w:rPr>
           <w:rFonts w:ascii="Arial Narrow" w:hAnsi="Arial Narrow"/>
@@ -1674,7 +1609,6 @@
         <w:t>class.method</w:t>
       </w:r>
       <w:proofErr w:type="spellEnd"/>
-      <w:proofErr w:type="gramEnd"/>
       <w:r>
         <w:rPr>
           <w:rFonts w:ascii="Arial Narrow" w:hAnsi="Arial Narrow"/>
@@ -1706,7 +1640,6 @@
         <w:t xml:space="preserve">the respective types overridden </w:t>
       </w:r>
       <w:proofErr w:type="spellStart"/>
-      <w:proofErr w:type="gramStart"/>
       <w:r>
         <w:rPr>
           <w:i/>
@@ -1720,15 +1653,7 @@
           <w:i/>
           <w:iCs/>
         </w:rPr>
-        <w:t>(</w:t>
-      </w:r>
-      <w:proofErr w:type="gramEnd"/>
-      <w:r>
-        <w:rPr>
-          <w:i/>
-          <w:iCs/>
-        </w:rPr>
-        <w:t>)</w:t>
+        <w:t>()</w:t>
       </w:r>
       <w:r>
         <w:t xml:space="preserve"> methods</w:t>
@@ -1748,21 +1673,21 @@
         <w:lastRenderedPageBreak/>
         <w:t xml:space="preserve">the respective types </w:t>
       </w:r>
-      <w:proofErr w:type="gramStart"/>
+      <w:proofErr w:type="spellStart"/>
       <w:r>
         <w:rPr>
           <w:i/>
           <w:iCs/>
         </w:rPr>
-        <w:t>getRoot(</w:t>
-      </w:r>
-      <w:proofErr w:type="gramEnd"/>
+        <w:t>getRoot</w:t>
+      </w:r>
+      <w:proofErr w:type="spellEnd"/>
       <w:r>
         <w:rPr>
           <w:i/>
           <w:iCs/>
         </w:rPr>
-        <w:t xml:space="preserve">), </w:t>
+        <w:t xml:space="preserve">(), </w:t>
       </w:r>
       <w:proofErr w:type="spellStart"/>
       <w:r>
@@ -1781,7 +1706,6 @@
         <w:t xml:space="preserve">. </w:t>
       </w:r>
       <w:proofErr w:type="spellStart"/>
-      <w:proofErr w:type="gramStart"/>
       <w:r>
         <w:rPr>
           <w:i/>
@@ -1795,25 +1719,26 @@
           <w:i/>
           <w:iCs/>
         </w:rPr>
-        <w:t>(</w:t>
-      </w:r>
-      <w:proofErr w:type="gramEnd"/>
+        <w:t>()</w:t>
+      </w:r>
+      <w:r>
+        <w:t xml:space="preserve"> and </w:t>
+      </w:r>
+      <w:proofErr w:type="spellStart"/>
       <w:r>
         <w:rPr>
           <w:i/>
           <w:iCs/>
         </w:rPr>
-        <w:t>)</w:t>
-      </w:r>
-      <w:r>
-        <w:t xml:space="preserve"> and </w:t>
-      </w:r>
+        <w:t>getSeventh</w:t>
+      </w:r>
+      <w:proofErr w:type="spellEnd"/>
       <w:r>
         <w:rPr>
           <w:i/>
           <w:iCs/>
         </w:rPr>
-        <w:t>getSeventh()</w:t>
+        <w:t>()</w:t>
       </w:r>
       <w:r>
         <w:t xml:space="preserve"> methods (where applicable)</w:t>
@@ -1858,15 +1783,7 @@
         <w:t>Note</w:t>
       </w:r>
       <w:r>
-        <w:t xml:space="preserve"> </w:t>
-      </w:r>
-      <w:proofErr w:type="gramStart"/>
-      <w:r>
-        <w:t>class</w:t>
-      </w:r>
-      <w:proofErr w:type="gramEnd"/>
-      <w:r>
-        <w:t xml:space="preserve"> and the Interval class </w:t>
+        <w:t xml:space="preserve"> class and the Interval class </w:t>
       </w:r>
     </w:p>
     <w:p>
@@ -1888,15 +1805,7 @@
         <w:t>Note</w:t>
       </w:r>
       <w:r>
-        <w:t xml:space="preserve"> class </w:t>
-      </w:r>
-      <w:proofErr w:type="gramStart"/>
-      <w:r>
-        <w:t>constructor</w:t>
-      </w:r>
-      <w:proofErr w:type="gramEnd"/>
-      <w:r>
-        <w:t xml:space="preserve"> the active attributes are </w:t>
+        <w:t xml:space="preserve"> class constructor the active attributes are </w:t>
       </w:r>
       <w:r>
         <w:rPr>
@@ -1964,7 +1873,6 @@
         <w:t xml:space="preserve"> (containing all of the enharmonic spellings for a given pitch class) is built in the </w:t>
       </w:r>
       <w:proofErr w:type="spellStart"/>
-      <w:proofErr w:type="gramStart"/>
       <w:r>
         <w:rPr>
           <w:rFonts w:ascii="Consolas" w:hAnsi="Consolas" w:cs="Times New Roman"/>
@@ -1976,14 +1884,7 @@
         <w:rPr>
           <w:rFonts w:cs="Times New Roman"/>
         </w:rPr>
-        <w:t>(</w:t>
-      </w:r>
-      <w:proofErr w:type="gramEnd"/>
-      <w:r>
-        <w:rPr>
-          <w:rFonts w:cs="Times New Roman"/>
-        </w:rPr>
-        <w:t xml:space="preserve">) function and this map is used to determine the </w:t>
+        <w:t xml:space="preserve">() function and this map is used to determine the </w:t>
       </w:r>
       <w:proofErr w:type="spellStart"/>
       <w:r>
@@ -2067,11 +1968,7 @@
         <w:spacing w:line="256" w:lineRule="auto"/>
       </w:pPr>
       <w:r>
-        <w:t xml:space="preserve">The distance attribute is acquired via </w:t>
-      </w:r>
-      <w:proofErr w:type="gramStart"/>
-      <w:r>
-        <w:t>the .</w:t>
+        <w:t>The distance attribute is acquired via the .</w:t>
       </w:r>
       <w:proofErr w:type="spellStart"/>
       <w:r>
@@ -2081,7 +1978,6 @@
         <w:t>setDistance</w:t>
       </w:r>
       <w:proofErr w:type="spellEnd"/>
-      <w:proofErr w:type="gramEnd"/>
       <w:r>
         <w:rPr>
           <w:rFonts w:ascii="Consolas" w:hAnsi="Consolas"/>
@@ -2130,7 +2026,6 @@
         </w:numPr>
         <w:spacing w:line="256" w:lineRule="auto"/>
       </w:pPr>
-      <w:proofErr w:type="gramStart"/>
       <w:r>
         <w:t>The .</w:t>
       </w:r>
@@ -2138,14 +2033,7 @@
         <w:rPr>
           <w:rFonts w:ascii="Consolas" w:hAnsi="Consolas"/>
         </w:rPr>
-        <w:t>distance</w:t>
-      </w:r>
-      <w:proofErr w:type="gramEnd"/>
-      <w:r>
-        <w:rPr>
-          <w:rFonts w:ascii="Consolas" w:hAnsi="Consolas"/>
-        </w:rPr>
-        <w:t>()</w:t>
+        <w:t>distance()</w:t>
       </w:r>
       <w:r>
         <w:t xml:space="preserve"> function determines the interval family (i.e. how many “steps” in the musical alphabet the bottom note name is from the top). </w:t>
@@ -2284,7 +2172,6 @@
         <w:t xml:space="preserve">(recall each element index corresponds to the number of half steps in the name string representation at that index) we can assign the Interval attribute quality (and enharmonic when applicable) as seen in the </w:t>
       </w:r>
       <w:proofErr w:type="spellStart"/>
-      <w:proofErr w:type="gramStart"/>
       <w:r>
         <w:rPr>
           <w:rFonts w:ascii="Consolas" w:hAnsi="Consolas"/>
@@ -2296,14 +2183,7 @@
         <w:rPr>
           <w:rFonts w:ascii="Consolas" w:hAnsi="Consolas"/>
         </w:rPr>
-        <w:t>(</w:t>
-      </w:r>
-      <w:proofErr w:type="gramEnd"/>
-      <w:r>
-        <w:rPr>
-          <w:rFonts w:ascii="Consolas" w:hAnsi="Consolas"/>
-        </w:rPr>
-        <w:t xml:space="preserve">) </w:t>
+        <w:t xml:space="preserve">() </w:t>
       </w:r>
       <w:r>
         <w:t xml:space="preserve">function. </w:t>
@@ -3077,19 +2957,11 @@
       <w:r>
         <w:t xml:space="preserve"> is Abstract – polymorphism occurs in the versions </w:t>
       </w:r>
-      <w:proofErr w:type="gramStart"/>
       <w:r>
         <w:rPr>
           <w:rFonts w:ascii="Consolas" w:hAnsi="Consolas"/>
         </w:rPr>
-        <w:t>getRoot(</w:t>
-      </w:r>
-      <w:proofErr w:type="gramEnd"/>
-      <w:r>
-        <w:rPr>
-          <w:rFonts w:ascii="Consolas" w:hAnsi="Consolas"/>
-        </w:rPr>
-        <w:t>)</w:t>
+        <w:t>getRoot()</w:t>
       </w:r>
     </w:p>
     <w:p>
@@ -3216,19 +3088,11 @@
       <w:r>
         <w:t xml:space="preserve"> Interface – downcasting is shown with </w:t>
       </w:r>
-      <w:proofErr w:type="gramStart"/>
       <w:r>
         <w:rPr>
           <w:rFonts w:ascii="Consolas" w:hAnsi="Consolas"/>
         </w:rPr>
-        <w:t>getSeventh(</w:t>
-      </w:r>
-      <w:proofErr w:type="gramEnd"/>
-      <w:r>
-        <w:rPr>
-          <w:rFonts w:ascii="Consolas" w:hAnsi="Consolas"/>
-        </w:rPr>
-        <w:t>)</w:t>
+        <w:t>getSeventh()</w:t>
       </w:r>
       <w:r>
         <w:t xml:space="preserve"> </w:t>
@@ -4208,21 +4072,12 @@
       <w:r>
         <w:t xml:space="preserve">The method </w:t>
       </w:r>
-      <w:proofErr w:type="gramStart"/>
       <w:r>
         <w:rPr>
           <w:i/>
           <w:iCs/>
         </w:rPr>
-        <w:t>getRoot(</w:t>
-      </w:r>
-      <w:proofErr w:type="gramEnd"/>
-      <w:r>
-        <w:rPr>
-          <w:i/>
-          <w:iCs/>
-        </w:rPr>
-        <w:t>)</w:t>
+        <w:t>getRoot()</w:t>
       </w:r>
       <w:r>
         <w:t xml:space="preserve"> in the following for each loop illustrates polymorphic calls to objects of types </w:t>
@@ -4377,21 +4232,12 @@
       <w:r>
         <w:t xml:space="preserve"> array with the method </w:t>
       </w:r>
-      <w:proofErr w:type="gramStart"/>
       <w:r>
         <w:rPr>
           <w:i/>
           <w:iCs/>
         </w:rPr>
-        <w:t>getSeventh(</w:t>
-      </w:r>
-      <w:proofErr w:type="gramEnd"/>
-      <w:r>
-        <w:rPr>
-          <w:i/>
-          <w:iCs/>
-        </w:rPr>
-        <w:t>)</w:t>
+        <w:t>getSeventh()</w:t>
       </w:r>
       <w:r>
         <w:t xml:space="preserve"> it is necessary to </w:t>
@@ -4793,10 +4639,10 @@
             <v:path o:extrusionok="f" gradientshapeok="t" o:connecttype="rect"/>
             <o:lock v:ext="edit" aspectratio="t"/>
           </v:shapetype>
-          <v:shape id="_x0000_i1038" type="#_x0000_t75" alt="" style="width:505.5pt;height:229.5pt;mso-width-percent:0;mso-height-percent:0;mso-width-percent:0;mso-height-percent:0" o:ole="">
+          <v:shape id="_x0000_i1025" type="#_x0000_t75" alt="" style="width:505.5pt;height:229.5pt;mso-width-percent:0;mso-height-percent:0;mso-width-percent:0;mso-height-percent:0" o:ole="">
             <v:imagedata r:id="rId29" o:title=""/>
           </v:shape>
-          <o:OLEObject Type="Embed" ProgID="Excel.Sheet.12" ShapeID="_x0000_i1038" DrawAspect="Content" ObjectID="_1704400921" r:id="rId30"/>
+          <o:OLEObject Type="Embed" ProgID="Excel.Sheet.12" ShapeID="_x0000_i1025" DrawAspect="Content" ObjectID="_1704570178" r:id="rId30"/>
         </w:object>
       </w:r>
     </w:p>
@@ -6423,14 +6269,6 @@
         </w:rPr>
         <w:t xml:space="preserve"> </w:t>
       </w:r>
-      <w:r>
-        <w:rPr>
-          <w:color w:val="FF0000"/>
-          <w:bdr w:val="none" w:sz="0" w:space="0" w:color="auto" w:frame="1"/>
-          <w:shd w:val="clear" w:color="auto" w:fill="FFFFFF"/>
-        </w:rPr>
-        <w:t xml:space="preserve">THIS </w:t>
-      </w:r>
     </w:p>
     <w:p/>
     <w:p>
@@ -6658,15 +6496,7 @@
         <w:t xml:space="preserve">HarmonyMuse should read </w:t>
       </w:r>
       <w:r>
-        <w:t xml:space="preserve">raw data from the database, currently modeled as a text file, classify this </w:t>
-      </w:r>
-      <w:proofErr w:type="gramStart"/>
-      <w:r>
-        <w:t>data</w:t>
-      </w:r>
-      <w:proofErr w:type="gramEnd"/>
-      <w:r>
-        <w:t xml:space="preserve"> and deliver the classified data to the view such that it can be presented to the end user. </w:t>
+        <w:t xml:space="preserve">raw data from the database, currently modeled as a text file, classify this data and deliver the classified data to the view such that it can be presented to the end user. </w:t>
       </w:r>
     </w:p>
     <w:p/>
@@ -7593,13 +7423,6 @@
         </w:rPr>
         <w:t xml:space="preserve"> </w:t>
       </w:r>
-      <w:r>
-        <w:rPr>
-          <w:i/>
-          <w:color w:val="FF0000"/>
-        </w:rPr>
-        <w:t>THIS</w:t>
-      </w:r>
     </w:p>
     <w:p>
       <w:pPr>
@@ -9004,13 +8827,7 @@
         <w:pStyle w:val="Heading4"/>
       </w:pPr>
       <w:r>
-        <w:t xml:space="preserve">Example </w:t>
-      </w:r>
-      <w:r>
-        <w:t>ReadFromFile</w:t>
-      </w:r>
-      <w:r>
-        <w:t>.Java</w:t>
+        <w:t>Example ReadFromFile.Java</w:t>
       </w:r>
     </w:p>
     <w:p>
@@ -10177,13 +9994,7 @@
         <w:pStyle w:val="Heading4"/>
       </w:pPr>
       <w:r>
-        <w:t xml:space="preserve">Example </w:t>
-      </w:r>
-      <w:r>
-        <w:t>InvalidNoteException</w:t>
-      </w:r>
-      <w:r>
-        <w:t>.Java</w:t>
+        <w:t>Example InvalidNoteException.Java</w:t>
       </w:r>
     </w:p>
     <w:p/>
@@ -10238,14 +10049,12 @@
         </w:rPr>
         <w:t xml:space="preserve">extends </w:t>
       </w:r>
-      <w:proofErr w:type="gramStart"/>
       <w:r>
         <w:rPr>
           <w:color w:val="A9B7C6"/>
         </w:rPr>
         <w:t>Exception{</w:t>
       </w:r>
-      <w:proofErr w:type="gramEnd"/>
       <w:r>
         <w:rPr>
           <w:color w:val="A9B7C6"/>
@@ -10330,15 +10139,7 @@
         <w:pStyle w:val="Heading5"/>
       </w:pPr>
       <w:r>
-        <w:t xml:space="preserve">is thrown by the ChordEntryView.java class, </w:t>
-      </w:r>
-      <w:proofErr w:type="gramStart"/>
-      <w:r>
-        <w:t>getNotes(</w:t>
-      </w:r>
-      <w:proofErr w:type="gramEnd"/>
-      <w:r>
-        <w:t>) function:</w:t>
+        <w:t>is thrown by the ChordEntryView.java class, getNotes() function:</w:t>
       </w:r>
     </w:p>
     <w:p/>
@@ -11631,27 +11432,13 @@
           <w:color w:val="CC7832"/>
         </w:rPr>
         <w:br/>
-        <w:t xml:space="preserve">              </w:t>
-      </w:r>
-      <w:proofErr w:type="gramStart"/>
-      <w:r>
-        <w:rPr>
-          <w:color w:val="CC7832"/>
-        </w:rPr>
-        <w:t xml:space="preserve">  </w:t>
-      </w:r>
-      <w:r>
-        <w:rPr>
-          <w:color w:val="A9B7C6"/>
-        </w:rPr>
-        <w:t>}</w:t>
-      </w:r>
-      <w:proofErr w:type="gramEnd"/>
-      <w:r>
-        <w:rPr>
-          <w:color w:val="A9B7C6"/>
-        </w:rPr>
-        <w:t xml:space="preserve"> </w:t>
+        <w:t xml:space="preserve">                </w:t>
+      </w:r>
+      <w:r>
+        <w:rPr>
+          <w:color w:val="A9B7C6"/>
+        </w:rPr>
+        <w:t xml:space="preserve">} </w:t>
       </w:r>
       <w:r>
         <w:rPr>
@@ -11894,14 +11681,12 @@
         </w:rPr>
         <w:t xml:space="preserve">extends </w:t>
       </w:r>
-      <w:proofErr w:type="gramStart"/>
       <w:r>
         <w:rPr>
           <w:color w:val="A9B7C6"/>
         </w:rPr>
         <w:t>Exception{</w:t>
       </w:r>
-      <w:proofErr w:type="gramEnd"/>
       <w:r>
         <w:rPr>
           <w:color w:val="A9B7C6"/>
@@ -11985,15 +11770,7 @@
       </w:pPr>
       <w:r>
         <w:lastRenderedPageBreak/>
-        <w:t xml:space="preserve">is thrown in TriadClassifier.java in the </w:t>
-      </w:r>
-      <w:proofErr w:type="gramStart"/>
-      <w:r>
-        <w:t>classifyTriad(</w:t>
-      </w:r>
-      <w:proofErr w:type="gramEnd"/>
-      <w:r>
-        <w:t>) function</w:t>
+        <w:t>is thrown in TriadClassifier.java in the classifyTriad() function</w:t>
       </w:r>
     </w:p>
     <w:p/>
@@ -14393,15 +14170,7 @@
       </w:pPr>
       <w:r>
         <w:lastRenderedPageBreak/>
-        <w:t xml:space="preserve">and caught in ChordBuilder.java </w:t>
-      </w:r>
-      <w:proofErr w:type="gramStart"/>
-      <w:r>
-        <w:t>classify(</w:t>
-      </w:r>
-      <w:proofErr w:type="gramEnd"/>
-      <w:r>
-        <w:t xml:space="preserve">) function </w:t>
+        <w:t xml:space="preserve">and caught in ChordBuilder.java classify() function </w:t>
       </w:r>
     </w:p>
     <w:p/>
@@ -14968,10 +14737,10 @@
       </w:pPr>
       <w:r>
         <w:object w:dxaOrig="9531" w:dyaOrig="4903" w14:anchorId="1639EF3C">
-          <v:shape id="_x0000_i1025" type="#_x0000_t75" style="width:479.25pt;height:244.5pt" o:ole="">
+          <v:shape id="_x0000_i1026" type="#_x0000_t75" style="width:479.25pt;height:244.5pt" o:ole="">
             <v:imagedata r:id="rId36" o:title=""/>
           </v:shape>
-          <o:OLEObject Type="Embed" ProgID="Excel.Sheet.12" ShapeID="_x0000_i1025" DrawAspect="Content" ObjectID="_1704400922" r:id="rId37"/>
+          <o:OLEObject Type="Embed" ProgID="Excel.Sheet.12" ShapeID="_x0000_i1026" DrawAspect="Content" ObjectID="_1704570179" r:id="rId37"/>
         </w:object>
       </w:r>
     </w:p>
@@ -16926,75 +16695,21 @@
   </w:num>
   <w:num w:numId="10">
     <w:abstractNumId w:val="11"/>
-    <w:lvlOverride w:ilvl="0"/>
-    <w:lvlOverride w:ilvl="1"/>
-    <w:lvlOverride w:ilvl="2"/>
-    <w:lvlOverride w:ilvl="3"/>
-    <w:lvlOverride w:ilvl="4"/>
-    <w:lvlOverride w:ilvl="5"/>
-    <w:lvlOverride w:ilvl="6"/>
-    <w:lvlOverride w:ilvl="7"/>
-    <w:lvlOverride w:ilvl="8"/>
   </w:num>
   <w:num w:numId="11">
     <w:abstractNumId w:val="3"/>
-    <w:lvlOverride w:ilvl="0"/>
-    <w:lvlOverride w:ilvl="1"/>
-    <w:lvlOverride w:ilvl="2"/>
-    <w:lvlOverride w:ilvl="3"/>
-    <w:lvlOverride w:ilvl="4"/>
-    <w:lvlOverride w:ilvl="5"/>
-    <w:lvlOverride w:ilvl="6"/>
-    <w:lvlOverride w:ilvl="7"/>
-    <w:lvlOverride w:ilvl="8"/>
   </w:num>
   <w:num w:numId="12">
     <w:abstractNumId w:val="0"/>
-    <w:lvlOverride w:ilvl="0"/>
-    <w:lvlOverride w:ilvl="1"/>
-    <w:lvlOverride w:ilvl="2"/>
-    <w:lvlOverride w:ilvl="3"/>
-    <w:lvlOverride w:ilvl="4"/>
-    <w:lvlOverride w:ilvl="5"/>
-    <w:lvlOverride w:ilvl="6"/>
-    <w:lvlOverride w:ilvl="7"/>
-    <w:lvlOverride w:ilvl="8"/>
   </w:num>
   <w:num w:numId="13">
     <w:abstractNumId w:val="4"/>
-    <w:lvlOverride w:ilvl="0"/>
-    <w:lvlOverride w:ilvl="1"/>
-    <w:lvlOverride w:ilvl="2"/>
-    <w:lvlOverride w:ilvl="3"/>
-    <w:lvlOverride w:ilvl="4"/>
-    <w:lvlOverride w:ilvl="5"/>
-    <w:lvlOverride w:ilvl="6"/>
-    <w:lvlOverride w:ilvl="7"/>
-    <w:lvlOverride w:ilvl="8"/>
   </w:num>
   <w:num w:numId="14">
     <w:abstractNumId w:val="9"/>
-    <w:lvlOverride w:ilvl="0"/>
-    <w:lvlOverride w:ilvl="1"/>
-    <w:lvlOverride w:ilvl="2"/>
-    <w:lvlOverride w:ilvl="3"/>
-    <w:lvlOverride w:ilvl="4"/>
-    <w:lvlOverride w:ilvl="5"/>
-    <w:lvlOverride w:ilvl="6"/>
-    <w:lvlOverride w:ilvl="7"/>
-    <w:lvlOverride w:ilvl="8"/>
   </w:num>
   <w:num w:numId="15">
     <w:abstractNumId w:val="5"/>
-    <w:lvlOverride w:ilvl="0"/>
-    <w:lvlOverride w:ilvl="1"/>
-    <w:lvlOverride w:ilvl="2"/>
-    <w:lvlOverride w:ilvl="3"/>
-    <w:lvlOverride w:ilvl="4"/>
-    <w:lvlOverride w:ilvl="5"/>
-    <w:lvlOverride w:ilvl="6"/>
-    <w:lvlOverride w:ilvl="7"/>
-    <w:lvlOverride w:ilvl="8"/>
   </w:num>
 </w:numbering>
 </file>
@@ -18135,12 +17850,6 @@
 </file>
 
 <file path=customXml/item1.xml><?xml version="1.0" encoding="utf-8"?>
-<p:properties xmlns:p="http://schemas.microsoft.com/office/2006/metadata/properties" xmlns:xsi="http://www.w3.org/2001/XMLSchema-instance" xmlns:pc="http://schemas.microsoft.com/office/infopath/2007/PartnerControls">
-  <documentManagement/>
-</p:properties>
-</file>
-
-<file path=customXml/item2.xml><?xml version="1.0" encoding="utf-8"?>
 <ct:contentTypeSchema xmlns:ct="http://schemas.microsoft.com/office/2006/metadata/contentType" xmlns:ma="http://schemas.microsoft.com/office/2006/metadata/properties/metaAttributes" ct:_="" ma:_="" ma:contentTypeName="Document" ma:contentTypeID="0x0101008C3B3DA25413CC4BABEA74144452FCC1" ma:contentTypeVersion="10" ma:contentTypeDescription="Create a new document." ma:contentTypeScope="" ma:versionID="cd4c73cc00659028282eef59f385dccd">
   <xsd:schema xmlns:xsd="http://www.w3.org/2001/XMLSchema" xmlns:xs="http://www.w3.org/2001/XMLSchema" xmlns:p="http://schemas.microsoft.com/office/2006/metadata/properties" xmlns:ns2="836958e8-e4a1-4e8a-b060-9cf82d8c62c9" targetNamespace="http://schemas.microsoft.com/office/2006/metadata/properties" ma:root="true" ma:fieldsID="065c6c9427c4387153cc39ebc94fcaac" ns2:_="">
     <xsd:import namespace="836958e8-e4a1-4e8a-b060-9cf82d8c62c9"/>
@@ -18324,6 +18033,12 @@
 </ct:contentTypeSchema>
 </file>
 
+<file path=customXml/item2.xml><?xml version="1.0" encoding="utf-8"?>
+<p:properties xmlns:p="http://schemas.microsoft.com/office/2006/metadata/properties" xmlns:xsi="http://www.w3.org/2001/XMLSchema-instance" xmlns:pc="http://schemas.microsoft.com/office/infopath/2007/PartnerControls">
+  <documentManagement/>
+</p:properties>
+</file>
+
 <file path=customXml/item3.xml><?xml version="1.0" encoding="utf-8"?>
 <?mso-contentType ?>
 <FormTemplates xmlns="http://schemas.microsoft.com/sharepoint/v3/contenttype/forms">
@@ -18334,15 +18049,6 @@
 </file>
 
 <file path=customXml/itemProps1.xml><?xml version="1.0" encoding="utf-8"?>
-<ds:datastoreItem xmlns:ds="http://schemas.openxmlformats.org/officeDocument/2006/customXml" ds:itemID="{F47CB551-7446-41E9-B843-C94BB691DB43}">
-  <ds:schemaRefs>
-    <ds:schemaRef ds:uri="http://schemas.microsoft.com/office/2006/metadata/properties"/>
-    <ds:schemaRef ds:uri="http://schemas.microsoft.com/office/infopath/2007/PartnerControls"/>
-  </ds:schemaRefs>
-</ds:datastoreItem>
-</file>
-
-<file path=customXml/itemProps2.xml><?xml version="1.0" encoding="utf-8"?>
 <ds:datastoreItem xmlns:ds="http://schemas.openxmlformats.org/officeDocument/2006/customXml" ds:itemID="{28FDFE5D-62B8-440D-A1E7-49A2266A7303}">
   <ds:schemaRefs>
     <ds:schemaRef ds:uri="http://schemas.microsoft.com/office/2006/metadata/contentType"/>
@@ -18360,6 +18066,15 @@
 </ds:datastoreItem>
 </file>
 
+<file path=customXml/itemProps2.xml><?xml version="1.0" encoding="utf-8"?>
+<ds:datastoreItem xmlns:ds="http://schemas.openxmlformats.org/officeDocument/2006/customXml" ds:itemID="{F47CB551-7446-41E9-B843-C94BB691DB43}">
+  <ds:schemaRefs>
+    <ds:schemaRef ds:uri="http://schemas.microsoft.com/office/2006/metadata/properties"/>
+    <ds:schemaRef ds:uri="http://schemas.microsoft.com/office/infopath/2007/PartnerControls"/>
+  </ds:schemaRefs>
+</ds:datastoreItem>
+</file>
+
 <file path=customXml/itemProps3.xml><?xml version="1.0" encoding="utf-8"?>
 <ds:datastoreItem xmlns:ds="http://schemas.openxmlformats.org/officeDocument/2006/customXml" ds:itemID="{F77CF2CE-12E7-42C0-8DE9-9D2B5BC24B22}">
   <ds:schemaRefs>

</xml_diff>

<commit_message>
assgn 2 nearly complete
</commit_message>
<xml_diff>
--- a/assignments/metcs622_Assignment2_mgkramer.docx
+++ b/assignments/metcs622_Assignment2_mgkramer.docx
@@ -392,7 +392,29 @@
           <w:bdr w:val="none" w:sz="0" w:space="0" w:color="auto" w:frame="1"/>
           <w:shd w:val="clear" w:color="auto" w:fill="FFFFFF"/>
         </w:rPr>
-        <w:t>Include a ReadMe file describing where to run the application from, and including necessary execution notes. All JUnit tests will be assumed runnable.</w:t>
+        <w:t xml:space="preserve">Include a ReadMe file describing where to run the application </w:t>
+      </w:r>
+      <w:proofErr w:type="gramStart"/>
+      <w:r>
+        <w:rPr>
+          <w:rFonts w:ascii="Arial Narrow" w:hAnsi="Arial Narrow"/>
+          <w:color w:val="A6A6A6" w:themeColor="background1" w:themeShade="A6"/>
+          <w:sz w:val="20"/>
+          <w:bdr w:val="none" w:sz="0" w:space="0" w:color="auto" w:frame="1"/>
+          <w:shd w:val="clear" w:color="auto" w:fill="FFFFFF"/>
+        </w:rPr>
+        <w:t>from, and</w:t>
+      </w:r>
+      <w:proofErr w:type="gramEnd"/>
+      <w:r>
+        <w:rPr>
+          <w:rFonts w:ascii="Arial Narrow" w:hAnsi="Arial Narrow"/>
+          <w:color w:val="A6A6A6" w:themeColor="background1" w:themeShade="A6"/>
+          <w:sz w:val="20"/>
+          <w:bdr w:val="none" w:sz="0" w:space="0" w:color="auto" w:frame="1"/>
+          <w:shd w:val="clear" w:color="auto" w:fill="FFFFFF"/>
+        </w:rPr>
+        <w:t xml:space="preserve"> including necessary execution notes. All JUnit tests will be assumed runnable.</w:t>
       </w:r>
     </w:p>
     <w:p>
@@ -606,7 +628,25 @@
           <w:color w:val="A6A6A6" w:themeColor="background1" w:themeShade="A6"/>
           <w:sz w:val="20"/>
         </w:rPr>
-        <w:t>This section refers to the project as a whole, not just to what you will produce this week, so we can gain an idea of what you have in mind overall.</w:t>
+        <w:t xml:space="preserve">This section refers to the </w:t>
+      </w:r>
+      <w:proofErr w:type="gramStart"/>
+      <w:r>
+        <w:rPr>
+          <w:rFonts w:ascii="Arial Narrow" w:hAnsi="Arial Narrow"/>
+          <w:color w:val="A6A6A6" w:themeColor="background1" w:themeShade="A6"/>
+          <w:sz w:val="20"/>
+        </w:rPr>
+        <w:t>project as a whole, not</w:t>
+      </w:r>
+      <w:proofErr w:type="gramEnd"/>
+      <w:r>
+        <w:rPr>
+          <w:rFonts w:ascii="Arial Narrow" w:hAnsi="Arial Narrow"/>
+          <w:color w:val="A6A6A6" w:themeColor="background1" w:themeShade="A6"/>
+          <w:sz w:val="20"/>
+        </w:rPr>
+        <w:t xml:space="preserve"> just to what you will produce this week, so we can gain an idea of what you have in mind overall.</w:t>
       </w:r>
     </w:p>
     <w:p>
@@ -1471,7 +1511,15 @@
     <w:p/>
     <w:p>
       <w:r>
-        <w:t xml:space="preserve">Each chord object should know its classification (i.e. triad, seventh chord etc.), quality (i.e. major, minor etc.) and its degrees (i.e. root, third, fifth, etc.) and the intervals it contains (i.e. major third, perfect fifth) and report all of this information to the console. </w:t>
+        <w:t>Each chord object should know its classification (</w:t>
+      </w:r>
+      <w:proofErr w:type="gramStart"/>
+      <w:r>
+        <w:t>i.e.</w:t>
+      </w:r>
+      <w:proofErr w:type="gramEnd"/>
+      <w:r>
+        <w:t xml:space="preserve"> triad, seventh chord etc.), quality (i.e. major, minor etc.) and its degrees (i.e. root, third, fifth, etc.) and the intervals it contains (i.e. major third, perfect fifth) and report all of this information to the console. </w:t>
       </w:r>
     </w:p>
     <w:p/>
@@ -1504,7 +1552,15 @@
         <w:t>HarmonyMuse</w:t>
       </w:r>
       <w:r>
-        <w:t xml:space="preserve"> should clean data and create a Note Object such that Interval Objects may be accurately determined. This includes accounting for enharmonic (two notes with different spelling that sound the same frequency i.e. “b#” and “c”) pitch spelling possibilities. </w:t>
+        <w:t xml:space="preserve"> should clean data and create a Note Object such that Interval Objects may be accurately determined. This includes accounting for enharmonic (two notes with different spelling that sound the same frequency </w:t>
+      </w:r>
+      <w:proofErr w:type="gramStart"/>
+      <w:r>
+        <w:t>i.e.</w:t>
+      </w:r>
+      <w:proofErr w:type="gramEnd"/>
+      <w:r>
+        <w:t xml:space="preserve"> “b#” and “c”) pitch spelling possibilities. </w:t>
       </w:r>
     </w:p>
     <w:p/>
@@ -1537,7 +1593,15 @@
         <w:t>HarmonyMuse</w:t>
       </w:r>
       <w:r>
-        <w:t xml:space="preserve"> should determine the interval quality (and enharmonic intervals where applicable, two intervals with the same distance in half-steps but different spellings, i.e. “minor third” and “augmented second”).</w:t>
+        <w:t xml:space="preserve"> should determine the interval quality (and enharmonic intervals where applicable, two intervals with the same distance in half-steps but different spellings, </w:t>
+      </w:r>
+      <w:proofErr w:type="gramStart"/>
+      <w:r>
+        <w:t>i.e.</w:t>
+      </w:r>
+      <w:proofErr w:type="gramEnd"/>
+      <w:r>
+        <w:t xml:space="preserve"> “minor third” and “augmented second”).</w:t>
       </w:r>
     </w:p>
     <w:p>
@@ -1598,6 +1662,7 @@
         <w:t xml:space="preserve">Provide illustrative output from your implemented application (so far) showing that the requirements have been met. Explain what </w:t>
       </w:r>
       <w:proofErr w:type="spellStart"/>
+      <w:proofErr w:type="gramStart"/>
       <w:r>
         <w:rPr>
           <w:rFonts w:ascii="Arial Narrow" w:hAnsi="Arial Narrow"/>
@@ -1609,6 +1674,7 @@
         <w:t>class.method</w:t>
       </w:r>
       <w:proofErr w:type="spellEnd"/>
+      <w:proofErr w:type="gramEnd"/>
       <w:r>
         <w:rPr>
           <w:rFonts w:ascii="Arial Narrow" w:hAnsi="Arial Narrow"/>
@@ -1640,6 +1706,7 @@
         <w:t xml:space="preserve">the respective types overridden </w:t>
       </w:r>
       <w:proofErr w:type="spellStart"/>
+      <w:proofErr w:type="gramStart"/>
       <w:r>
         <w:rPr>
           <w:i/>
@@ -1653,7 +1720,15 @@
           <w:i/>
           <w:iCs/>
         </w:rPr>
-        <w:t>()</w:t>
+        <w:t>(</w:t>
+      </w:r>
+      <w:proofErr w:type="gramEnd"/>
+      <w:r>
+        <w:rPr>
+          <w:i/>
+          <w:iCs/>
+        </w:rPr>
+        <w:t>)</w:t>
       </w:r>
       <w:r>
         <w:t xml:space="preserve"> methods</w:t>
@@ -1674,6 +1749,7 @@
         <w:t xml:space="preserve">the respective types </w:t>
       </w:r>
       <w:proofErr w:type="spellStart"/>
+      <w:proofErr w:type="gramStart"/>
       <w:r>
         <w:rPr>
           <w:i/>
@@ -1687,39 +1763,56 @@
           <w:i/>
           <w:iCs/>
         </w:rPr>
-        <w:t xml:space="preserve">(), </w:t>
-      </w:r>
-      <w:proofErr w:type="spellStart"/>
+        <w:t>(</w:t>
+      </w:r>
+      <w:proofErr w:type="gramEnd"/>
       <w:r>
         <w:rPr>
           <w:i/>
           <w:iCs/>
         </w:rPr>
-        <w:t>getThird</w:t>
-      </w:r>
-      <w:proofErr w:type="spellEnd"/>
+        <w:t xml:space="preserve">), </w:t>
+      </w:r>
+      <w:proofErr w:type="spellStart"/>
       <w:r>
         <w:rPr>
           <w:i/>
           <w:iCs/>
         </w:rPr>
-        <w:t xml:space="preserve">. </w:t>
-      </w:r>
-      <w:proofErr w:type="spellStart"/>
+        <w:t>getThird</w:t>
+      </w:r>
+      <w:proofErr w:type="spellEnd"/>
       <w:r>
         <w:rPr>
           <w:i/>
           <w:iCs/>
         </w:rPr>
-        <w:t>getFifth</w:t>
-      </w:r>
-      <w:proofErr w:type="spellEnd"/>
+        <w:t xml:space="preserve">. </w:t>
+      </w:r>
+      <w:proofErr w:type="spellStart"/>
+      <w:proofErr w:type="gramStart"/>
       <w:r>
         <w:rPr>
           <w:i/>
           <w:iCs/>
         </w:rPr>
-        <w:t>()</w:t>
+        <w:t>getFifth</w:t>
+      </w:r>
+      <w:proofErr w:type="spellEnd"/>
+      <w:r>
+        <w:rPr>
+          <w:i/>
+          <w:iCs/>
+        </w:rPr>
+        <w:t>(</w:t>
+      </w:r>
+      <w:proofErr w:type="gramEnd"/>
+      <w:r>
+        <w:rPr>
+          <w:i/>
+          <w:iCs/>
+        </w:rPr>
+        <w:t>)</w:t>
       </w:r>
       <w:r>
         <w:t xml:space="preserve"> and </w:t>
@@ -1783,7 +1876,15 @@
         <w:t>Note</w:t>
       </w:r>
       <w:r>
-        <w:t xml:space="preserve"> class and the Interval class </w:t>
+        <w:t xml:space="preserve"> </w:t>
+      </w:r>
+      <w:proofErr w:type="gramStart"/>
+      <w:r>
+        <w:t>class</w:t>
+      </w:r>
+      <w:proofErr w:type="gramEnd"/>
+      <w:r>
+        <w:t xml:space="preserve"> and the Interval class </w:t>
       </w:r>
     </w:p>
     <w:p>
@@ -1805,7 +1906,15 @@
         <w:t>Note</w:t>
       </w:r>
       <w:r>
-        <w:t xml:space="preserve"> class constructor the active attributes are </w:t>
+        <w:t xml:space="preserve"> class </w:t>
+      </w:r>
+      <w:proofErr w:type="gramStart"/>
+      <w:r>
+        <w:t>constructor</w:t>
+      </w:r>
+      <w:proofErr w:type="gramEnd"/>
+      <w:r>
+        <w:t xml:space="preserve"> the active attributes are </w:t>
       </w:r>
       <w:r>
         <w:rPr>
@@ -1873,6 +1982,7 @@
         <w:t xml:space="preserve"> (containing all of the enharmonic spellings for a given pitch class) is built in the </w:t>
       </w:r>
       <w:proofErr w:type="spellStart"/>
+      <w:proofErr w:type="gramStart"/>
       <w:r>
         <w:rPr>
           <w:rFonts w:ascii="Consolas" w:hAnsi="Consolas" w:cs="Times New Roman"/>
@@ -1884,7 +1994,14 @@
         <w:rPr>
           <w:rFonts w:cs="Times New Roman"/>
         </w:rPr>
-        <w:t xml:space="preserve">() function and this map is used to determine the </w:t>
+        <w:t>(</w:t>
+      </w:r>
+      <w:proofErr w:type="gramEnd"/>
+      <w:r>
+        <w:rPr>
+          <w:rFonts w:cs="Times New Roman"/>
+        </w:rPr>
+        <w:t xml:space="preserve">) function and this map is used to determine the </w:t>
       </w:r>
       <w:proofErr w:type="spellStart"/>
       <w:r>
@@ -1968,7 +2085,11 @@
         <w:spacing w:line="256" w:lineRule="auto"/>
       </w:pPr>
       <w:r>
-        <w:t>The distance attribute is acquired via the .</w:t>
+        <w:t xml:space="preserve">The distance attribute is acquired via </w:t>
+      </w:r>
+      <w:proofErr w:type="gramStart"/>
+      <w:r>
+        <w:t>the .</w:t>
       </w:r>
       <w:proofErr w:type="spellStart"/>
       <w:r>
@@ -1978,6 +2099,7 @@
         <w:t>setDistance</w:t>
       </w:r>
       <w:proofErr w:type="spellEnd"/>
+      <w:proofErr w:type="gramEnd"/>
       <w:r>
         <w:rPr>
           <w:rFonts w:ascii="Consolas" w:hAnsi="Consolas"/>
@@ -2026,6 +2148,7 @@
         </w:numPr>
         <w:spacing w:line="256" w:lineRule="auto"/>
       </w:pPr>
+      <w:proofErr w:type="gramStart"/>
       <w:r>
         <w:t>The .</w:t>
       </w:r>
@@ -2033,7 +2156,14 @@
         <w:rPr>
           <w:rFonts w:ascii="Consolas" w:hAnsi="Consolas"/>
         </w:rPr>
-        <w:t>distance()</w:t>
+        <w:t>distance</w:t>
+      </w:r>
+      <w:proofErr w:type="gramEnd"/>
+      <w:r>
+        <w:rPr>
+          <w:rFonts w:ascii="Consolas" w:hAnsi="Consolas"/>
+        </w:rPr>
+        <w:t>()</w:t>
       </w:r>
       <w:r>
         <w:t xml:space="preserve"> function determines the interval family (i.e. how many “steps” in the musical alphabet the bottom note name is from the top). </w:t>
@@ -2172,6 +2302,7 @@
         <w:t xml:space="preserve">(recall each element index corresponds to the number of half steps in the name string representation at that index) we can assign the Interval attribute quality (and enharmonic when applicable) as seen in the </w:t>
       </w:r>
       <w:proofErr w:type="spellStart"/>
+      <w:proofErr w:type="gramStart"/>
       <w:r>
         <w:rPr>
           <w:rFonts w:ascii="Consolas" w:hAnsi="Consolas"/>
@@ -2183,7 +2314,14 @@
         <w:rPr>
           <w:rFonts w:ascii="Consolas" w:hAnsi="Consolas"/>
         </w:rPr>
-        <w:t xml:space="preserve">() </w:t>
+        <w:t>(</w:t>
+      </w:r>
+      <w:proofErr w:type="gramEnd"/>
+      <w:r>
+        <w:rPr>
+          <w:rFonts w:ascii="Consolas" w:hAnsi="Consolas"/>
+        </w:rPr>
+        <w:t xml:space="preserve">) </w:t>
       </w:r>
       <w:r>
         <w:t xml:space="preserve">function. </w:t>
@@ -2957,11 +3095,19 @@
       <w:r>
         <w:t xml:space="preserve"> is Abstract – polymorphism occurs in the versions </w:t>
       </w:r>
+      <w:proofErr w:type="gramStart"/>
       <w:r>
         <w:rPr>
           <w:rFonts w:ascii="Consolas" w:hAnsi="Consolas"/>
         </w:rPr>
-        <w:t>getRoot()</w:t>
+        <w:t>getRoot(</w:t>
+      </w:r>
+      <w:proofErr w:type="gramEnd"/>
+      <w:r>
+        <w:rPr>
+          <w:rFonts w:ascii="Consolas" w:hAnsi="Consolas"/>
+        </w:rPr>
+        <w:t>)</w:t>
       </w:r>
     </w:p>
     <w:p>
@@ -3088,11 +3234,19 @@
       <w:r>
         <w:t xml:space="preserve"> Interface – downcasting is shown with </w:t>
       </w:r>
+      <w:proofErr w:type="gramStart"/>
       <w:r>
         <w:rPr>
           <w:rFonts w:ascii="Consolas" w:hAnsi="Consolas"/>
         </w:rPr>
-        <w:t>getSeventh()</w:t>
+        <w:t>getSeventh(</w:t>
+      </w:r>
+      <w:proofErr w:type="gramEnd"/>
+      <w:r>
+        <w:rPr>
+          <w:rFonts w:ascii="Consolas" w:hAnsi="Consolas"/>
+        </w:rPr>
+        <w:t>)</w:t>
       </w:r>
       <w:r>
         <w:t xml:space="preserve"> </w:t>
@@ -4072,12 +4226,21 @@
       <w:r>
         <w:t xml:space="preserve">The method </w:t>
       </w:r>
+      <w:proofErr w:type="gramStart"/>
       <w:r>
         <w:rPr>
           <w:i/>
           <w:iCs/>
         </w:rPr>
-        <w:t>getRoot()</w:t>
+        <w:t>getRoot(</w:t>
+      </w:r>
+      <w:proofErr w:type="gramEnd"/>
+      <w:r>
+        <w:rPr>
+          <w:i/>
+          <w:iCs/>
+        </w:rPr>
+        <w:t>)</w:t>
       </w:r>
       <w:r>
         <w:t xml:space="preserve"> in the following for each loop illustrates polymorphic calls to objects of types </w:t>
@@ -4232,12 +4395,21 @@
       <w:r>
         <w:t xml:space="preserve"> array with the method </w:t>
       </w:r>
+      <w:proofErr w:type="gramStart"/>
       <w:r>
         <w:rPr>
           <w:i/>
           <w:iCs/>
         </w:rPr>
-        <w:t>getSeventh()</w:t>
+        <w:t>getSeventh(</w:t>
+      </w:r>
+      <w:proofErr w:type="gramEnd"/>
+      <w:r>
+        <w:rPr>
+          <w:i/>
+          <w:iCs/>
+        </w:rPr>
+        <w:t>)</w:t>
       </w:r>
       <w:r>
         <w:t xml:space="preserve"> it is necessary to </w:t>
@@ -4642,7 +4814,7 @@
           <v:shape id="_x0000_i1025" type="#_x0000_t75" alt="" style="width:505.5pt;height:229.5pt;mso-width-percent:0;mso-height-percent:0;mso-width-percent:0;mso-height-percent:0" o:ole="">
             <v:imagedata r:id="rId29" o:title=""/>
           </v:shape>
-          <o:OLEObject Type="Embed" ProgID="Excel.Sheet.12" ShapeID="_x0000_i1025" DrawAspect="Content" ObjectID="_1704570178" r:id="rId30"/>
+          <o:OLEObject Type="Embed" ProgID="Excel.Sheet.12" ShapeID="_x0000_i1025" DrawAspect="Content" ObjectID="_1704628799" r:id="rId30"/>
         </w:object>
       </w:r>
     </w:p>
@@ -4894,16 +5066,29 @@
         </w:rPr>
         <w:t xml:space="preserve"> </w:t>
       </w:r>
-      <w:r>
-        <w:rPr>
-          <w:rFonts w:ascii="Arial Narrow" w:hAnsi="Arial Narrow"/>
-          <w:color w:val="A6A6A6" w:themeColor="background1" w:themeShade="A6"/>
-          <w:sz w:val="20"/>
-          <w:szCs w:val="20"/>
-          <w:bdr w:val="none" w:sz="0" w:space="0" w:color="auto" w:frame="1"/>
-          <w:shd w:val="clear" w:color="auto" w:fill="FFFFFF"/>
-        </w:rPr>
-        <w:t xml:space="preserve">observing and retaining </w:t>
+      <w:proofErr w:type="gramStart"/>
+      <w:r>
+        <w:rPr>
+          <w:rFonts w:ascii="Arial Narrow" w:hAnsi="Arial Narrow"/>
+          <w:color w:val="A6A6A6" w:themeColor="background1" w:themeShade="A6"/>
+          <w:sz w:val="20"/>
+          <w:szCs w:val="20"/>
+          <w:bdr w:val="none" w:sz="0" w:space="0" w:color="auto" w:frame="1"/>
+          <w:shd w:val="clear" w:color="auto" w:fill="FFFFFF"/>
+        </w:rPr>
+        <w:t>observing</w:t>
+      </w:r>
+      <w:proofErr w:type="gramEnd"/>
+      <w:r>
+        <w:rPr>
+          <w:rFonts w:ascii="Arial Narrow" w:hAnsi="Arial Narrow"/>
+          <w:color w:val="A6A6A6" w:themeColor="background1" w:themeShade="A6"/>
+          <w:sz w:val="20"/>
+          <w:szCs w:val="20"/>
+          <w:bdr w:val="none" w:sz="0" w:space="0" w:color="auto" w:frame="1"/>
+          <w:shd w:val="clear" w:color="auto" w:fill="FFFFFF"/>
+        </w:rPr>
+        <w:t xml:space="preserve"> and retaining </w:t>
       </w:r>
       <w:r>
         <w:rPr>
@@ -5144,7 +5329,29 @@
           <w:bdr w:val="none" w:sz="0" w:space="0" w:color="auto" w:frame="1"/>
           <w:shd w:val="clear" w:color="auto" w:fill="FFFFFF"/>
         </w:rPr>
-        <w:t xml:space="preserve">Include a ReadMe file describing where to run the application from, and including notes as necessary (not more). </w:t>
+        <w:t xml:space="preserve">Include a ReadMe file describing where to run the application </w:t>
+      </w:r>
+      <w:proofErr w:type="gramStart"/>
+      <w:r>
+        <w:rPr>
+          <w:rFonts w:ascii="Arial Narrow" w:hAnsi="Arial Narrow"/>
+          <w:color w:val="A6A6A6" w:themeColor="background1" w:themeShade="A6"/>
+          <w:sz w:val="20"/>
+          <w:bdr w:val="none" w:sz="0" w:space="0" w:color="auto" w:frame="1"/>
+          <w:shd w:val="clear" w:color="auto" w:fill="FFFFFF"/>
+        </w:rPr>
+        <w:t>from, and</w:t>
+      </w:r>
+      <w:proofErr w:type="gramEnd"/>
+      <w:r>
+        <w:rPr>
+          <w:rFonts w:ascii="Arial Narrow" w:hAnsi="Arial Narrow"/>
+          <w:color w:val="A6A6A6" w:themeColor="background1" w:themeShade="A6"/>
+          <w:sz w:val="20"/>
+          <w:bdr w:val="none" w:sz="0" w:space="0" w:color="auto" w:frame="1"/>
+          <w:shd w:val="clear" w:color="auto" w:fill="FFFFFF"/>
+        </w:rPr>
+        <w:t xml:space="preserve"> including notes as necessary (not more). </w:t>
       </w:r>
       <w:r>
         <w:rPr>
@@ -6496,7 +6703,15 @@
         <w:t xml:space="preserve">HarmonyMuse should read </w:t>
       </w:r>
       <w:r>
-        <w:t xml:space="preserve">raw data from the database, currently modeled as a text file, classify this data and deliver the classified data to the view such that it can be presented to the end user. </w:t>
+        <w:t xml:space="preserve">raw data from the database, currently modeled as a text file, classify this </w:t>
+      </w:r>
+      <w:proofErr w:type="gramStart"/>
+      <w:r>
+        <w:t>data</w:t>
+      </w:r>
+      <w:proofErr w:type="gramEnd"/>
+      <w:r>
+        <w:t xml:space="preserve"> and deliver the classified data to the view such that it can be presented to the end user. </w:t>
       </w:r>
     </w:p>
     <w:p/>
@@ -6513,14 +6728,7 @@
           <w:bdr w:val="none" w:sz="0" w:space="0" w:color="auto" w:frame="1"/>
           <w:shd w:val="clear" w:color="auto" w:fill="FFFFFF"/>
         </w:rPr>
-        <w:t> </w:t>
-      </w:r>
-      <w:r>
-        <w:rPr>
-          <w:bdr w:val="none" w:sz="0" w:space="0" w:color="auto" w:frame="1"/>
-          <w:shd w:val="clear" w:color="auto" w:fill="FFFFFF"/>
-        </w:rPr>
-        <w:t xml:space="preserve">  2</w:t>
+        <w:t xml:space="preserve">   2</w:t>
       </w:r>
       <w:r>
         <w:rPr>
@@ -6548,28 +6756,29 @@
           <w:bdr w:val="none" w:sz="0" w:space="0" w:color="auto" w:frame="1"/>
           <w:shd w:val="clear" w:color="auto" w:fill="FFFFFF"/>
         </w:rPr>
-        <w:t>Your title replaces this</w:t>
-      </w:r>
-      <w:r>
-        <w:rPr>
-          <w:bdr w:val="none" w:sz="0" w:space="0" w:color="auto" w:frame="1"/>
-          <w:shd w:val="clear" w:color="auto" w:fill="FFFFFF"/>
-        </w:rPr>
-        <w:t xml:space="preserve"> (add more requirements as needed)</w:t>
-      </w:r>
-    </w:p>
+        <w:t>Build a rudimentary, yet engaging and lighthearted UI at the Command Line to improve the experience of interacting with the system at the command line</w:t>
+      </w:r>
+    </w:p>
+    <w:p/>
+    <w:p>
+      <w:r>
+        <w:t xml:space="preserve">HarmonyMuse </w:t>
+      </w:r>
+      <w:r>
+        <w:t>should print accidentals as their Unicode symbols and further provide fun and engaging icons with the messages it prints to the console to gather user input</w:t>
+      </w:r>
+      <w:r>
+        <w:t xml:space="preserve">. </w:t>
+      </w:r>
+      <w:r>
+        <w:t xml:space="preserve"> </w:t>
+      </w:r>
+    </w:p>
+    <w:p/>
     <w:p>
       <w:pPr>
         <w:spacing w:after="0"/>
       </w:pPr>
-      <w:r>
-        <w:t>Your content response replaces this</w:t>
-      </w:r>
-    </w:p>
-    <w:p>
-      <w:pPr>
-        <w:spacing w:after="0"/>
-      </w:pPr>
     </w:p>
     <w:p>
       <w:pPr>
@@ -6580,7 +6789,6 @@
         </w:rPr>
       </w:pPr>
       <w:r>
-        <w:lastRenderedPageBreak/>
         <w:t>2</w:t>
       </w:r>
       <w:r>
@@ -6653,15 +6861,21 @@
       <w:r>
         <w:t xml:space="preserve"> </w:t>
       </w:r>
+    </w:p>
+    <w:p>
+      <w:pPr>
+        <w:spacing w:after="0"/>
+      </w:pPr>
       <w:r>
         <w:rPr>
           <w:noProof/>
         </w:rPr>
+        <w:lastRenderedPageBreak/>
         <w:drawing>
-          <wp:inline distT="0" distB="0" distL="0" distR="0" wp14:anchorId="67DE5386" wp14:editId="57373C55">
-            <wp:extent cx="4305300" cy="5676900"/>
-            <wp:effectExtent l="0" t="0" r="0" b="0"/>
-            <wp:docPr id="17" name="Picture 17" descr="Text&#10;&#10;Description automatically generated"/>
+          <wp:inline distT="0" distB="0" distL="0" distR="0" wp14:anchorId="154D7807" wp14:editId="58027025">
+            <wp:extent cx="3638550" cy="3400425"/>
+            <wp:effectExtent l="0" t="0" r="0" b="9525"/>
+            <wp:docPr id="1" name="Picture 1" descr="Text&#10;&#10;Description automatically generated"/>
             <wp:cNvGraphicFramePr>
               <a:graphicFrameLocks xmlns:a="http://schemas.openxmlformats.org/drawingml/2006/main" noChangeAspect="1"/>
             </wp:cNvGraphicFramePr>
@@ -6681,7 +6895,7 @@
                   <pic:spPr>
                     <a:xfrm>
                       <a:off x="0" y="0"/>
-                      <a:ext cx="4305300" cy="5676900"/>
+                      <a:ext cx="3638550" cy="3400425"/>
                     </a:xfrm>
                     <a:prstGeom prst="rect">
                       <a:avLst/>
@@ -6702,12 +6916,11 @@
         <w:rPr>
           <w:noProof/>
         </w:rPr>
-        <w:lastRenderedPageBreak/>
         <w:drawing>
-          <wp:inline distT="0" distB="0" distL="0" distR="0" wp14:anchorId="6C73C340" wp14:editId="30164D2F">
-            <wp:extent cx="3486150" cy="4400550"/>
-            <wp:effectExtent l="0" t="0" r="0" b="0"/>
-            <wp:docPr id="18" name="Picture 18" descr="Text&#10;&#10;Description automatically generated"/>
+          <wp:inline distT="0" distB="0" distL="0" distR="0" wp14:anchorId="6ACEB87F" wp14:editId="1788C824">
+            <wp:extent cx="3324225" cy="3133725"/>
+            <wp:effectExtent l="0" t="0" r="9525" b="9525"/>
+            <wp:docPr id="2" name="Picture 2" descr="Text&#10;&#10;Description automatically generated"/>
             <wp:cNvGraphicFramePr>
               <a:graphicFrameLocks xmlns:a="http://schemas.openxmlformats.org/drawingml/2006/main" noChangeAspect="1"/>
             </wp:cNvGraphicFramePr>
@@ -6727,7 +6940,7 @@
                   <pic:spPr>
                     <a:xfrm>
                       <a:off x="0" y="0"/>
-                      <a:ext cx="3486150" cy="4400550"/>
+                      <a:ext cx="3324225" cy="3133725"/>
                     </a:xfrm>
                     <a:prstGeom prst="rect">
                       <a:avLst/>
@@ -6748,11 +6961,12 @@
         <w:rPr>
           <w:noProof/>
         </w:rPr>
+        <w:lastRenderedPageBreak/>
         <w:drawing>
-          <wp:inline distT="0" distB="0" distL="0" distR="0" wp14:anchorId="51977641" wp14:editId="3AA08304">
-            <wp:extent cx="3028950" cy="2943225"/>
-            <wp:effectExtent l="0" t="0" r="0" b="9525"/>
-            <wp:docPr id="19" name="Picture 19" descr="Text&#10;&#10;Description automatically generated"/>
+          <wp:inline distT="0" distB="0" distL="0" distR="0" wp14:anchorId="3D68FCD0" wp14:editId="7FB79E10">
+            <wp:extent cx="2981325" cy="2552700"/>
+            <wp:effectExtent l="0" t="0" r="9525" b="0"/>
+            <wp:docPr id="3" name="Picture 3" descr="A screenshot of a computer&#10;&#10;Description automatically generated with medium confidence"/>
             <wp:cNvGraphicFramePr>
               <a:graphicFrameLocks xmlns:a="http://schemas.openxmlformats.org/drawingml/2006/main" noChangeAspect="1"/>
             </wp:cNvGraphicFramePr>
@@ -6760,7 +6974,7 @@
               <a:graphicData uri="http://schemas.openxmlformats.org/drawingml/2006/picture">
                 <pic:pic xmlns:pic="http://schemas.openxmlformats.org/drawingml/2006/picture">
                   <pic:nvPicPr>
-                    <pic:cNvPr id="3" name="Picture 3" descr="Text&#10;&#10;Description automatically generated"/>
+                    <pic:cNvPr id="3" name="Picture 3" descr="A screenshot of a computer&#10;&#10;Description automatically generated with medium confidence"/>
                     <pic:cNvPicPr/>
                   </pic:nvPicPr>
                   <pic:blipFill>
@@ -6772,7 +6986,7 @@
                   <pic:spPr>
                     <a:xfrm>
                       <a:off x="0" y="0"/>
-                      <a:ext cx="3028950" cy="2943225"/>
+                      <a:ext cx="2981325" cy="2552700"/>
                     </a:xfrm>
                     <a:prstGeom prst="rect">
                       <a:avLst/>
@@ -6787,9 +7001,105 @@
     </w:p>
     <w:p>
       <w:pPr>
+        <w:spacing w:after="0"/>
+      </w:pPr>
+      <w:r>
+        <w:rPr>
+          <w:noProof/>
+        </w:rPr>
+        <w:drawing>
+          <wp:inline distT="0" distB="0" distL="0" distR="0" wp14:anchorId="4795212D" wp14:editId="3F26A4C6">
+            <wp:extent cx="3124200" cy="2409825"/>
+            <wp:effectExtent l="0" t="0" r="0" b="9525"/>
+            <wp:docPr id="20" name="Picture 20" descr="Text&#10;&#10;Description automatically generated"/>
+            <wp:cNvGraphicFramePr>
+              <a:graphicFrameLocks xmlns:a="http://schemas.openxmlformats.org/drawingml/2006/main" noChangeAspect="1"/>
+            </wp:cNvGraphicFramePr>
+            <a:graphic xmlns:a="http://schemas.openxmlformats.org/drawingml/2006/main">
+              <a:graphicData uri="http://schemas.openxmlformats.org/drawingml/2006/picture">
+                <pic:pic xmlns:pic="http://schemas.openxmlformats.org/drawingml/2006/picture">
+                  <pic:nvPicPr>
+                    <pic:cNvPr id="20" name="Picture 20" descr="Text&#10;&#10;Description automatically generated"/>
+                    <pic:cNvPicPr/>
+                  </pic:nvPicPr>
+                  <pic:blipFill>
+                    <a:blip r:embed="rId35"/>
+                    <a:stretch>
+                      <a:fillRect/>
+                    </a:stretch>
+                  </pic:blipFill>
+                  <pic:spPr>
+                    <a:xfrm>
+                      <a:off x="0" y="0"/>
+                      <a:ext cx="3124200" cy="2409825"/>
+                    </a:xfrm>
+                    <a:prstGeom prst="rect">
+                      <a:avLst/>
+                    </a:prstGeom>
+                  </pic:spPr>
+                </pic:pic>
+              </a:graphicData>
+            </a:graphic>
+          </wp:inline>
+        </w:drawing>
+      </w:r>
+    </w:p>
+    <w:p>
+      <w:pPr>
+        <w:spacing w:after="0"/>
+      </w:pPr>
+      <w:r>
+        <w:rPr>
+          <w:noProof/>
+        </w:rPr>
+        <w:drawing>
+          <wp:inline distT="0" distB="0" distL="0" distR="0" wp14:anchorId="79ACC184" wp14:editId="7388D604">
+            <wp:extent cx="3619500" cy="2971800"/>
+            <wp:effectExtent l="0" t="0" r="0" b="0"/>
+            <wp:docPr id="21" name="Picture 21" descr="Text&#10;&#10;Description automatically generated"/>
+            <wp:cNvGraphicFramePr>
+              <a:graphicFrameLocks xmlns:a="http://schemas.openxmlformats.org/drawingml/2006/main" noChangeAspect="1"/>
+            </wp:cNvGraphicFramePr>
+            <a:graphic xmlns:a="http://schemas.openxmlformats.org/drawingml/2006/main">
+              <a:graphicData uri="http://schemas.openxmlformats.org/drawingml/2006/picture">
+                <pic:pic xmlns:pic="http://schemas.openxmlformats.org/drawingml/2006/picture">
+                  <pic:nvPicPr>
+                    <pic:cNvPr id="21" name="Picture 21" descr="Text&#10;&#10;Description automatically generated"/>
+                    <pic:cNvPicPr/>
+                  </pic:nvPicPr>
+                  <pic:blipFill>
+                    <a:blip r:embed="rId36"/>
+                    <a:stretch>
+                      <a:fillRect/>
+                    </a:stretch>
+                  </pic:blipFill>
+                  <pic:spPr>
+                    <a:xfrm>
+                      <a:off x="0" y="0"/>
+                      <a:ext cx="3619500" cy="2971800"/>
+                    </a:xfrm>
+                    <a:prstGeom prst="rect">
+                      <a:avLst/>
+                    </a:prstGeom>
+                  </pic:spPr>
+                </pic:pic>
+              </a:graphicData>
+            </a:graphic>
+          </wp:inline>
+        </w:drawing>
+      </w:r>
+    </w:p>
+    <w:p>
+      <w:pPr>
+        <w:spacing w:after="0"/>
+      </w:pPr>
+    </w:p>
+    <w:p>
+      <w:pPr>
         <w:pStyle w:val="Heading2"/>
       </w:pPr>
       <w:r>
+        <w:lastRenderedPageBreak/>
         <w:t>2</w:t>
       </w:r>
       <w:r>
@@ -6852,7 +7162,126 @@
         </w:rPr>
       </w:pPr>
       <w:r>
-        <w:t>Your response replaces this.</w:t>
+        <w:rPr>
+          <w:noProof/>
+        </w:rPr>
+        <w:drawing>
+          <wp:inline distT="0" distB="0" distL="0" distR="0" wp14:anchorId="283BBC80" wp14:editId="16BB33E6">
+            <wp:extent cx="3276600" cy="7315200"/>
+            <wp:effectExtent l="0" t="0" r="0" b="0"/>
+            <wp:docPr id="22" name="Picture 22" descr="Text&#10;&#10;Description automatically generated"/>
+            <wp:cNvGraphicFramePr>
+              <a:graphicFrameLocks xmlns:a="http://schemas.openxmlformats.org/drawingml/2006/main" noChangeAspect="1"/>
+            </wp:cNvGraphicFramePr>
+            <a:graphic xmlns:a="http://schemas.openxmlformats.org/drawingml/2006/main">
+              <a:graphicData uri="http://schemas.openxmlformats.org/drawingml/2006/picture">
+                <pic:pic xmlns:pic="http://schemas.openxmlformats.org/drawingml/2006/picture">
+                  <pic:nvPicPr>
+                    <pic:cNvPr id="22" name="Picture 22" descr="Text&#10;&#10;Description automatically generated"/>
+                    <pic:cNvPicPr/>
+                  </pic:nvPicPr>
+                  <pic:blipFill>
+                    <a:blip r:embed="rId37"/>
+                    <a:stretch>
+                      <a:fillRect/>
+                    </a:stretch>
+                  </pic:blipFill>
+                  <pic:spPr>
+                    <a:xfrm>
+                      <a:off x="0" y="0"/>
+                      <a:ext cx="3276600" cy="7315200"/>
+                    </a:xfrm>
+                    <a:prstGeom prst="rect">
+                      <a:avLst/>
+                    </a:prstGeom>
+                  </pic:spPr>
+                </pic:pic>
+              </a:graphicData>
+            </a:graphic>
+          </wp:inline>
+        </w:drawing>
+      </w:r>
+    </w:p>
+    <w:p>
+      <w:pPr>
+        <w:spacing w:after="0"/>
+        <w:rPr>
+          <w:bdr w:val="none" w:sz="0" w:space="0" w:color="auto" w:frame="1"/>
+          <w:shd w:val="clear" w:color="auto" w:fill="FFFFFF"/>
+        </w:rPr>
+      </w:pPr>
+      <w:r>
+        <w:rPr>
+          <w:noProof/>
+        </w:rPr>
+        <w:lastRenderedPageBreak/>
+        <w:drawing>
+          <wp:inline distT="0" distB="0" distL="0" distR="0" wp14:anchorId="36491E6B" wp14:editId="2E20CC9C">
+            <wp:extent cx="2924175" cy="2333625"/>
+            <wp:effectExtent l="0" t="0" r="9525" b="9525"/>
+            <wp:docPr id="23" name="Picture 23" descr="Graphical user interface, text, application&#10;&#10;Description automatically generated"/>
+            <wp:cNvGraphicFramePr>
+              <a:graphicFrameLocks xmlns:a="http://schemas.openxmlformats.org/drawingml/2006/main" noChangeAspect="1"/>
+            </wp:cNvGraphicFramePr>
+            <a:graphic xmlns:a="http://schemas.openxmlformats.org/drawingml/2006/main">
+              <a:graphicData uri="http://schemas.openxmlformats.org/drawingml/2006/picture">
+                <pic:pic xmlns:pic="http://schemas.openxmlformats.org/drawingml/2006/picture">
+                  <pic:nvPicPr>
+                    <pic:cNvPr id="23" name="Picture 23" descr="Graphical user interface, text, application&#10;&#10;Description automatically generated"/>
+                    <pic:cNvPicPr/>
+                  </pic:nvPicPr>
+                  <pic:blipFill>
+                    <a:blip r:embed="rId38"/>
+                    <a:stretch>
+                      <a:fillRect/>
+                    </a:stretch>
+                  </pic:blipFill>
+                  <pic:spPr>
+                    <a:xfrm>
+                      <a:off x="0" y="0"/>
+                      <a:ext cx="2924175" cy="2333625"/>
+                    </a:xfrm>
+                    <a:prstGeom prst="rect">
+                      <a:avLst/>
+                    </a:prstGeom>
+                  </pic:spPr>
+                </pic:pic>
+              </a:graphicData>
+            </a:graphic>
+          </wp:inline>
+        </w:drawing>
+      </w:r>
+    </w:p>
+    <w:p>
+      <w:pPr>
+        <w:spacing w:after="0"/>
+        <w:rPr>
+          <w:bdr w:val="none" w:sz="0" w:space="0" w:color="auto" w:frame="1"/>
+          <w:shd w:val="clear" w:color="auto" w:fill="FFFFFF"/>
+        </w:rPr>
+      </w:pPr>
+      <w:r>
+        <w:rPr>
+          <w:bdr w:val="none" w:sz="0" w:space="0" w:color="auto" w:frame="1"/>
+          <w:shd w:val="clear" w:color="auto" w:fill="FFFFFF"/>
+        </w:rPr>
+        <w:t xml:space="preserve">A note regarding the </w:t>
+      </w:r>
+      <w:proofErr w:type="gramStart"/>
+      <w:r>
+        <w:rPr>
+          <w:bdr w:val="none" w:sz="0" w:space="0" w:color="auto" w:frame="1"/>
+          <w:shd w:val="clear" w:color="auto" w:fill="FFFFFF"/>
+        </w:rPr>
+        <w:t>tests</w:t>
+      </w:r>
+      <w:proofErr w:type="gramEnd"/>
+      <w:r>
+        <w:rPr>
+          <w:bdr w:val="none" w:sz="0" w:space="0" w:color="auto" w:frame="1"/>
+          <w:shd w:val="clear" w:color="auto" w:fill="FFFFFF"/>
+        </w:rPr>
+        <w:t xml:space="preserve"> directory: </w:t>
       </w:r>
     </w:p>
     <w:p>
@@ -7294,7 +7723,7 @@
         </w:rPr>
         <w:t xml:space="preserve"> </w:t>
       </w:r>
-      <w:hyperlink r:id="rId35" w:history="1">
+      <w:hyperlink r:id="rId39" w:history="1">
         <w:r>
           <w:rPr>
             <w:rStyle w:val="Hyperlink"/>
@@ -7380,7 +7809,147 @@
     </w:p>
     <w:p>
       <w:r>
-        <w:t>Your response replaces this.</w:t>
+        <w:t xml:space="preserve">Please note, my class diagram </w:t>
+      </w:r>
+      <w:r>
+        <w:t xml:space="preserve">lives on the cloud </w:t>
+      </w:r>
+      <w:hyperlink r:id="rId40" w:history="1">
+        <w:r>
+          <w:rPr>
+            <w:rStyle w:val="Hyperlink"/>
+          </w:rPr>
+          <w:t>here</w:t>
+        </w:r>
+      </w:hyperlink>
+      <w:r>
+        <w:t xml:space="preserve"> if too unclear below.</w:t>
+      </w:r>
+    </w:p>
+    <w:p>
+      <w:pPr>
+        <w:rPr>
+          <w:b/>
+          <w:bCs/>
+        </w:rPr>
+      </w:pPr>
+      <w:r>
+        <w:rPr>
+          <w:b/>
+          <w:bCs/>
+        </w:rPr>
+        <w:t>HarmonyMuse Class Diagram</w:t>
+      </w:r>
+    </w:p>
+    <w:p>
+      <w:r>
+        <w:rPr>
+          <w:noProof/>
+        </w:rPr>
+        <w:lastRenderedPageBreak/>
+        <w:drawing>
+          <wp:inline distT="0" distB="0" distL="0" distR="0" wp14:anchorId="4A94B8FE" wp14:editId="6AFDE13E">
+            <wp:extent cx="5943600" cy="3478530"/>
+            <wp:effectExtent l="0" t="0" r="0" b="7620"/>
+            <wp:docPr id="24" name="Picture 24" descr="Diagram&#10;&#10;Description automatically generated"/>
+            <wp:cNvGraphicFramePr>
+              <a:graphicFrameLocks xmlns:a="http://schemas.openxmlformats.org/drawingml/2006/main" noChangeAspect="1"/>
+            </wp:cNvGraphicFramePr>
+            <a:graphic xmlns:a="http://schemas.openxmlformats.org/drawingml/2006/main">
+              <a:graphicData uri="http://schemas.openxmlformats.org/drawingml/2006/picture">
+                <pic:pic xmlns:pic="http://schemas.openxmlformats.org/drawingml/2006/picture">
+                  <pic:nvPicPr>
+                    <pic:cNvPr id="24" name="Picture 24" descr="Diagram&#10;&#10;Description automatically generated"/>
+                    <pic:cNvPicPr/>
+                  </pic:nvPicPr>
+                  <pic:blipFill>
+                    <a:blip r:embed="rId41"/>
+                    <a:stretch>
+                      <a:fillRect/>
+                    </a:stretch>
+                  </pic:blipFill>
+                  <pic:spPr>
+                    <a:xfrm>
+                      <a:off x="0" y="0"/>
+                      <a:ext cx="5943600" cy="3478530"/>
+                    </a:xfrm>
+                    <a:prstGeom prst="rect">
+                      <a:avLst/>
+                    </a:prstGeom>
+                  </pic:spPr>
+                </pic:pic>
+              </a:graphicData>
+            </a:graphic>
+          </wp:inline>
+        </w:drawing>
+      </w:r>
+    </w:p>
+    <w:p>
+      <w:r>
+        <w:t>Regarding the above class diagram:</w:t>
+      </w:r>
+      <w:r>
+        <w:t xml:space="preserve"> EXPLAIN PACKAGING AND FILE IO </w:t>
+      </w:r>
+    </w:p>
+    <w:p/>
+    <w:p/>
+    <w:p>
+      <w:pPr>
+        <w:rPr>
+          <w:b/>
+          <w:bCs/>
+        </w:rPr>
+      </w:pPr>
+      <w:r>
+        <w:rPr>
+          <w:b/>
+          <w:bCs/>
+        </w:rPr>
+        <w:t xml:space="preserve">HarmonyMuse Sequence Diagram: Use Case -&gt; User enters a chord to be classified. </w:t>
+      </w:r>
+    </w:p>
+    <w:p>
+      <w:r>
+        <w:rPr>
+          <w:noProof/>
+        </w:rPr>
+        <w:lastRenderedPageBreak/>
+        <w:drawing>
+          <wp:inline distT="0" distB="0" distL="0" distR="0" wp14:anchorId="145DB12D" wp14:editId="2CACBF5E">
+            <wp:extent cx="5334000" cy="5436973"/>
+            <wp:effectExtent l="0" t="0" r="0" b="0"/>
+            <wp:docPr id="25" name="Picture 25" descr="A picture containing diagram&#10;&#10;Description automatically generated"/>
+            <wp:cNvGraphicFramePr>
+              <a:graphicFrameLocks xmlns:a="http://schemas.openxmlformats.org/drawingml/2006/main" noChangeAspect="1"/>
+            </wp:cNvGraphicFramePr>
+            <a:graphic xmlns:a="http://schemas.openxmlformats.org/drawingml/2006/main">
+              <a:graphicData uri="http://schemas.openxmlformats.org/drawingml/2006/picture">
+                <pic:pic xmlns:pic="http://schemas.openxmlformats.org/drawingml/2006/picture">
+                  <pic:nvPicPr>
+                    <pic:cNvPr id="25" name="Picture 25" descr="A picture containing diagram&#10;&#10;Description automatically generated"/>
+                    <pic:cNvPicPr/>
+                  </pic:nvPicPr>
+                  <pic:blipFill>
+                    <a:blip r:embed="rId42"/>
+                    <a:stretch>
+                      <a:fillRect/>
+                    </a:stretch>
+                  </pic:blipFill>
+                  <pic:spPr>
+                    <a:xfrm>
+                      <a:off x="0" y="0"/>
+                      <a:ext cx="5342370" cy="5445504"/>
+                    </a:xfrm>
+                    <a:prstGeom prst="rect">
+                      <a:avLst/>
+                    </a:prstGeom>
+                  </pic:spPr>
+                </pic:pic>
+              </a:graphicData>
+            </a:graphic>
+          </wp:inline>
+        </w:drawing>
       </w:r>
     </w:p>
     <w:p>
@@ -7759,6 +8328,15 @@
           <w:szCs w:val="20"/>
         </w:rPr>
         <w:br/>
+      </w:r>
+      <w:r>
+        <w:rPr>
+          <w:rFonts w:ascii="Courier New" w:eastAsia="Times New Roman" w:hAnsi="Courier New" w:cs="Courier New"/>
+          <w:color w:val="A9B7C6"/>
+          <w:sz w:val="20"/>
+          <w:szCs w:val="20"/>
+        </w:rPr>
+        <w:lastRenderedPageBreak/>
         <w:t xml:space="preserve">            File file = </w:t>
       </w:r>
       <w:r>
@@ -8686,15 +9264,6 @@
           <w:szCs w:val="20"/>
         </w:rPr>
         <w:br/>
-      </w:r>
-      <w:r>
-        <w:rPr>
-          <w:rFonts w:ascii="Courier New" w:eastAsia="Times New Roman" w:hAnsi="Courier New" w:cs="Courier New"/>
-          <w:color w:val="A9B7C6"/>
-          <w:sz w:val="20"/>
-          <w:szCs w:val="20"/>
-        </w:rPr>
-        <w:lastRenderedPageBreak/>
         <w:t xml:space="preserve">            System.</w:t>
       </w:r>
       <w:r>
@@ -9307,6 +9876,12 @@
           <w:color w:val="A9B7C6"/>
         </w:rPr>
         <w:br/>
+      </w:r>
+      <w:r>
+        <w:rPr>
+          <w:color w:val="A9B7C6"/>
+        </w:rPr>
+        <w:lastRenderedPageBreak/>
         <w:t xml:space="preserve">                String[] data = </w:t>
       </w:r>
       <w:r>
@@ -9830,12 +10405,6 @@
           <w:color w:val="CC7832"/>
         </w:rPr>
         <w:br/>
-      </w:r>
-      <w:r>
-        <w:rPr>
-          <w:color w:val="CC7832"/>
-        </w:rPr>
-        <w:lastRenderedPageBreak/>
         <w:t xml:space="preserve">    </w:t>
       </w:r>
       <w:r>
@@ -10049,12 +10618,14 @@
         </w:rPr>
         <w:t xml:space="preserve">extends </w:t>
       </w:r>
+      <w:proofErr w:type="gramStart"/>
       <w:r>
         <w:rPr>
           <w:color w:val="A9B7C6"/>
         </w:rPr>
         <w:t>Exception{</w:t>
       </w:r>
+      <w:proofErr w:type="gramEnd"/>
       <w:r>
         <w:rPr>
           <w:color w:val="A9B7C6"/>
@@ -10139,7 +10710,15 @@
         <w:pStyle w:val="Heading5"/>
       </w:pPr>
       <w:r>
-        <w:t>is thrown by the ChordEntryView.java class, getNotes() function:</w:t>
+        <w:t xml:space="preserve">is thrown by the ChordEntryView.java class, </w:t>
+      </w:r>
+      <w:proofErr w:type="gramStart"/>
+      <w:r>
+        <w:t>getNotes(</w:t>
+      </w:r>
+      <w:proofErr w:type="gramEnd"/>
+      <w:r>
+        <w:t>) function:</w:t>
       </w:r>
     </w:p>
     <w:p/>
@@ -10216,6 +10795,12 @@
           <w:color w:val="A9B7C6"/>
         </w:rPr>
         <w:br/>
+      </w:r>
+      <w:r>
+        <w:rPr>
+          <w:color w:val="A9B7C6"/>
+        </w:rPr>
+        <w:lastRenderedPageBreak/>
         <w:t xml:space="preserve">    </w:t>
       </w:r>
       <w:r>
@@ -10811,12 +11396,6 @@
           <w:color w:val="A9B7C6"/>
         </w:rPr>
         <w:br/>
-      </w:r>
-      <w:r>
-        <w:rPr>
-          <w:color w:val="A9B7C6"/>
-        </w:rPr>
-        <w:lastRenderedPageBreak/>
         <w:t xml:space="preserve">    </w:t>
       </w:r>
       <w:r>
@@ -11432,6 +12011,12 @@
           <w:color w:val="CC7832"/>
         </w:rPr>
         <w:br/>
+      </w:r>
+      <w:r>
+        <w:rPr>
+          <w:color w:val="CC7832"/>
+        </w:rPr>
+        <w:lastRenderedPageBreak/>
         <w:t xml:space="preserve">                </w:t>
       </w:r>
       <w:r>
@@ -11681,12 +12266,14 @@
         </w:rPr>
         <w:t xml:space="preserve">extends </w:t>
       </w:r>
+      <w:proofErr w:type="gramStart"/>
       <w:r>
         <w:rPr>
           <w:color w:val="A9B7C6"/>
         </w:rPr>
         <w:t>Exception{</w:t>
       </w:r>
+      <w:proofErr w:type="gramEnd"/>
       <w:r>
         <w:rPr>
           <w:color w:val="A9B7C6"/>
@@ -11769,8 +12356,15 @@
         <w:pStyle w:val="Heading5"/>
       </w:pPr>
       <w:r>
-        <w:lastRenderedPageBreak/>
-        <w:t>is thrown in TriadClassifier.java in the classifyTriad() function</w:t>
+        <w:t xml:space="preserve">is thrown in TriadClassifier.java in the </w:t>
+      </w:r>
+      <w:proofErr w:type="gramStart"/>
+      <w:r>
+        <w:t>classifyTriad(</w:t>
+      </w:r>
+      <w:proofErr w:type="gramEnd"/>
+      <w:r>
+        <w:t>) function</w:t>
       </w:r>
     </w:p>
     <w:p/>
@@ -12427,6 +13021,12 @@
           <w:color w:val="808080"/>
         </w:rPr>
         <w:br/>
+      </w:r>
+      <w:r>
+        <w:rPr>
+          <w:color w:val="808080"/>
+        </w:rPr>
+        <w:lastRenderedPageBreak/>
         <w:t xml:space="preserve">            </w:t>
       </w:r>
       <w:r>
@@ -12962,808 +13562,808 @@
           <w:color w:val="808080"/>
         </w:rPr>
         <w:br/>
+        <w:t xml:space="preserve">            (c, e, g#)</w:t>
       </w:r>
       <w:r>
         <w:rPr>
           <w:color w:val="808080"/>
         </w:rPr>
+        <w:br/>
+        <w:t xml:space="preserve">             */</w:t>
+      </w:r>
+      <w:r>
+        <w:rPr>
+          <w:color w:val="808080"/>
+        </w:rPr>
+        <w:br/>
+        <w:t xml:space="preserve">            </w:t>
+      </w:r>
+      <w:r>
+        <w:rPr>
+          <w:color w:val="A9B7C6"/>
+        </w:rPr>
+        <w:t>augTriad.setQuality(</w:t>
+      </w:r>
+      <w:r>
+        <w:rPr>
+          <w:color w:val="9876AA"/>
+        </w:rPr>
+        <w:t>triadQualities</w:t>
+      </w:r>
+      <w:r>
+        <w:rPr>
+          <w:color w:val="A9B7C6"/>
+        </w:rPr>
+        <w:t>[</w:t>
+      </w:r>
+      <w:r>
+        <w:rPr>
+          <w:color w:val="6897BB"/>
+        </w:rPr>
+        <w:t>3</w:t>
+      </w:r>
+      <w:r>
+        <w:rPr>
+          <w:color w:val="A9B7C6"/>
+        </w:rPr>
+        <w:t>])</w:t>
+      </w:r>
+      <w:r>
+        <w:rPr>
+          <w:color w:val="CC7832"/>
+        </w:rPr>
+        <w:t>;</w:t>
+      </w:r>
+      <w:r>
+        <w:rPr>
+          <w:color w:val="CC7832"/>
+        </w:rPr>
+        <w:br/>
+        <w:t xml:space="preserve">            </w:t>
+      </w:r>
+      <w:r>
+        <w:rPr>
+          <w:color w:val="A9B7C6"/>
+        </w:rPr>
+        <w:t>augTriad.setInversion(chordBuilder.getInversions()[</w:t>
+      </w:r>
+      <w:r>
+        <w:rPr>
+          <w:color w:val="6897BB"/>
+        </w:rPr>
+        <w:t>0</w:t>
+      </w:r>
+      <w:r>
+        <w:rPr>
+          <w:color w:val="A9B7C6"/>
+        </w:rPr>
+        <w:t>])</w:t>
+      </w:r>
+      <w:r>
+        <w:rPr>
+          <w:color w:val="CC7832"/>
+        </w:rPr>
+        <w:t>;</w:t>
+      </w:r>
+      <w:r>
+        <w:rPr>
+          <w:color w:val="CC7832"/>
+        </w:rPr>
+        <w:br/>
+        <w:t xml:space="preserve">            </w:t>
+      </w:r>
+      <w:r>
+        <w:rPr>
+          <w:color w:val="A9B7C6"/>
+        </w:rPr>
+        <w:t>classified = setRootPosClosed(augTriad</w:t>
+      </w:r>
+      <w:r>
+        <w:rPr>
+          <w:color w:val="CC7832"/>
+        </w:rPr>
+        <w:t xml:space="preserve">, </w:t>
+      </w:r>
+      <w:r>
+        <w:rPr>
+          <w:color w:val="A9B7C6"/>
+        </w:rPr>
+        <w:t>chordBuilder)</w:t>
+      </w:r>
+      <w:r>
+        <w:rPr>
+          <w:color w:val="CC7832"/>
+        </w:rPr>
+        <w:t>;</w:t>
+      </w:r>
+      <w:r>
+        <w:rPr>
+          <w:color w:val="CC7832"/>
+        </w:rPr>
+        <w:br/>
+        <w:t xml:space="preserve">        </w:t>
+      </w:r>
+      <w:r>
+        <w:rPr>
+          <w:color w:val="A9B7C6"/>
+        </w:rPr>
+        <w:t>}</w:t>
+      </w:r>
+      <w:r>
+        <w:rPr>
+          <w:color w:val="A9B7C6"/>
+        </w:rPr>
+        <w:br/>
+        <w:t xml:space="preserve">        </w:t>
+      </w:r>
+      <w:r>
+        <w:rPr>
+          <w:color w:val="CC7832"/>
+        </w:rPr>
+        <w:t>if</w:t>
+      </w:r>
+      <w:r>
+        <w:rPr>
+          <w:color w:val="A9B7C6"/>
+        </w:rPr>
+        <w:t xml:space="preserve">(bottom_top.getIntValue() == </w:t>
+      </w:r>
+      <w:r>
+        <w:rPr>
+          <w:color w:val="6897BB"/>
+        </w:rPr>
+        <w:t>9</w:t>
+      </w:r>
+      <w:r>
+        <w:rPr>
+          <w:color w:val="A9B7C6"/>
+        </w:rPr>
+        <w:t xml:space="preserve">){ </w:t>
+      </w:r>
+      <w:r>
+        <w:rPr>
+          <w:color w:val="808080"/>
+        </w:rPr>
+        <w:t>// minor triad first inversion (e-, g, c)</w:t>
+      </w:r>
+      <w:r>
+        <w:rPr>
+          <w:color w:val="808080"/>
+        </w:rPr>
+        <w:br/>
+        <w:t xml:space="preserve">            </w:t>
+      </w:r>
+      <w:r>
+        <w:rPr>
+          <w:color w:val="A9B7C6"/>
+        </w:rPr>
+        <w:t>minTriad.setQuality(</w:t>
+      </w:r>
+      <w:r>
+        <w:rPr>
+          <w:color w:val="9876AA"/>
+        </w:rPr>
+        <w:t>triadQualities</w:t>
+      </w:r>
+      <w:r>
+        <w:rPr>
+          <w:color w:val="A9B7C6"/>
+        </w:rPr>
+        <w:t>[</w:t>
+      </w:r>
+      <w:r>
+        <w:rPr>
+          <w:color w:val="6897BB"/>
+        </w:rPr>
+        <w:t>1</w:t>
+      </w:r>
+      <w:r>
+        <w:rPr>
+          <w:color w:val="A9B7C6"/>
+        </w:rPr>
+        <w:t>])</w:t>
+      </w:r>
+      <w:r>
+        <w:rPr>
+          <w:color w:val="CC7832"/>
+        </w:rPr>
+        <w:t>;</w:t>
+      </w:r>
+      <w:r>
+        <w:rPr>
+          <w:color w:val="CC7832"/>
+        </w:rPr>
+        <w:br/>
+        <w:t xml:space="preserve">            </w:t>
+      </w:r>
+      <w:r>
+        <w:rPr>
+          <w:color w:val="A9B7C6"/>
+        </w:rPr>
+        <w:t>minTriad.setInversion(chordBuilder.getInversions()[</w:t>
+      </w:r>
+      <w:r>
+        <w:rPr>
+          <w:color w:val="6897BB"/>
+        </w:rPr>
+        <w:t>1</w:t>
+      </w:r>
+      <w:r>
+        <w:rPr>
+          <w:color w:val="A9B7C6"/>
+        </w:rPr>
+        <w:t>])</w:t>
+      </w:r>
+      <w:r>
+        <w:rPr>
+          <w:color w:val="CC7832"/>
+        </w:rPr>
+        <w:t>;</w:t>
+      </w:r>
+      <w:r>
+        <w:rPr>
+          <w:color w:val="CC7832"/>
+        </w:rPr>
+        <w:br/>
+        <w:t xml:space="preserve">            </w:t>
+      </w:r>
+      <w:r>
+        <w:rPr>
+          <w:color w:val="A9B7C6"/>
+        </w:rPr>
+        <w:t>classified = setFirstInvClosed(minTriad</w:t>
+      </w:r>
+      <w:r>
+        <w:rPr>
+          <w:color w:val="CC7832"/>
+        </w:rPr>
+        <w:t xml:space="preserve">, </w:t>
+      </w:r>
+      <w:r>
+        <w:rPr>
+          <w:color w:val="A9B7C6"/>
+        </w:rPr>
+        <w:t>chordBuilder)</w:t>
+      </w:r>
+      <w:r>
+        <w:rPr>
+          <w:color w:val="CC7832"/>
+        </w:rPr>
+        <w:t>;</w:t>
+      </w:r>
+      <w:r>
+        <w:rPr>
+          <w:color w:val="CC7832"/>
+        </w:rPr>
+        <w:br/>
+        <w:t xml:space="preserve">        </w:t>
+      </w:r>
+      <w:r>
+        <w:rPr>
+          <w:color w:val="A9B7C6"/>
+        </w:rPr>
+        <w:t>}</w:t>
+      </w:r>
+      <w:r>
+        <w:rPr>
+          <w:color w:val="A9B7C6"/>
+        </w:rPr>
+        <w:br/>
+        <w:t xml:space="preserve">    }</w:t>
+      </w:r>
+      <w:r>
+        <w:rPr>
+          <w:color w:val="A9B7C6"/>
+        </w:rPr>
+        <w:br/>
+        <w:t xml:space="preserve">    </w:t>
+      </w:r>
+      <w:r>
+        <w:rPr>
+          <w:color w:val="CC7832"/>
+        </w:rPr>
+        <w:t>else if</w:t>
+      </w:r>
+      <w:r>
+        <w:rPr>
+          <w:color w:val="A9B7C6"/>
+        </w:rPr>
+        <w:t xml:space="preserve">(bottom_mid.getIntValue() == </w:t>
+      </w:r>
+      <w:r>
+        <w:rPr>
+          <w:color w:val="6897BB"/>
+        </w:rPr>
+        <w:t>5</w:t>
+      </w:r>
+      <w:r>
+        <w:rPr>
+          <w:color w:val="A9B7C6"/>
+        </w:rPr>
+        <w:t xml:space="preserve">){ </w:t>
+      </w:r>
+      <w:r>
+        <w:rPr>
+          <w:color w:val="808080"/>
+        </w:rPr>
+        <w:t>// 2 possibilities have perfect fourth on bottom</w:t>
+      </w:r>
+      <w:r>
+        <w:rPr>
+          <w:color w:val="808080"/>
+        </w:rPr>
+        <w:br/>
+        <w:t xml:space="preserve">        </w:t>
+      </w:r>
+      <w:r>
+        <w:rPr>
+          <w:color w:val="CC7832"/>
+        </w:rPr>
+        <w:t>if</w:t>
+      </w:r>
+      <w:r>
+        <w:rPr>
+          <w:color w:val="A9B7C6"/>
+        </w:rPr>
+        <w:t xml:space="preserve">(bottom_top.getIntValue() == </w:t>
+      </w:r>
+      <w:r>
+        <w:rPr>
+          <w:color w:val="6897BB"/>
+        </w:rPr>
+        <w:t>8</w:t>
+      </w:r>
+      <w:r>
+        <w:rPr>
+          <w:color w:val="A9B7C6"/>
+        </w:rPr>
+        <w:t xml:space="preserve">){ </w:t>
+      </w:r>
+      <w:r>
+        <w:rPr>
+          <w:color w:val="808080"/>
+        </w:rPr>
+        <w:t>// minor triad second inversion (g, c, e-)</w:t>
+      </w:r>
+      <w:r>
+        <w:rPr>
+          <w:color w:val="808080"/>
+        </w:rPr>
+        <w:br/>
+        <w:t xml:space="preserve">            </w:t>
+      </w:r>
+      <w:r>
+        <w:rPr>
+          <w:color w:val="A9B7C6"/>
+        </w:rPr>
+        <w:t>minTriad.setQuality(</w:t>
+      </w:r>
+      <w:r>
+        <w:rPr>
+          <w:color w:val="9876AA"/>
+        </w:rPr>
+        <w:t>triadQualities</w:t>
+      </w:r>
+      <w:r>
+        <w:rPr>
+          <w:color w:val="A9B7C6"/>
+        </w:rPr>
+        <w:t>[</w:t>
+      </w:r>
+      <w:r>
+        <w:rPr>
+          <w:color w:val="6897BB"/>
+        </w:rPr>
+        <w:t>1</w:t>
+      </w:r>
+      <w:r>
+        <w:rPr>
+          <w:color w:val="A9B7C6"/>
+        </w:rPr>
+        <w:t>])</w:t>
+      </w:r>
+      <w:r>
+        <w:rPr>
+          <w:color w:val="CC7832"/>
+        </w:rPr>
+        <w:t>;</w:t>
+      </w:r>
+      <w:r>
+        <w:rPr>
+          <w:color w:val="CC7832"/>
+        </w:rPr>
+        <w:br/>
+        <w:t xml:space="preserve">            </w:t>
+      </w:r>
+      <w:r>
+        <w:rPr>
+          <w:color w:val="A9B7C6"/>
+        </w:rPr>
+        <w:t>minTriad.setInversion(chordBuilder.getInversions()[</w:t>
+      </w:r>
+      <w:r>
+        <w:rPr>
+          <w:color w:val="6897BB"/>
+        </w:rPr>
+        <w:t>2</w:t>
+      </w:r>
+      <w:r>
+        <w:rPr>
+          <w:color w:val="A9B7C6"/>
+        </w:rPr>
+        <w:t>])</w:t>
+      </w:r>
+      <w:r>
+        <w:rPr>
+          <w:color w:val="CC7832"/>
+        </w:rPr>
+        <w:t>;</w:t>
+      </w:r>
+      <w:r>
+        <w:rPr>
+          <w:color w:val="CC7832"/>
+        </w:rPr>
+        <w:br/>
+        <w:t xml:space="preserve">            </w:t>
+      </w:r>
+      <w:r>
+        <w:rPr>
+          <w:color w:val="A9B7C6"/>
+        </w:rPr>
+        <w:t>classified = setSecondInvClosed(minTriad</w:t>
+      </w:r>
+      <w:r>
+        <w:rPr>
+          <w:color w:val="CC7832"/>
+        </w:rPr>
+        <w:t xml:space="preserve">, </w:t>
+      </w:r>
+      <w:r>
+        <w:rPr>
+          <w:color w:val="A9B7C6"/>
+        </w:rPr>
+        <w:t>chordBuilder)</w:t>
+      </w:r>
+      <w:r>
+        <w:rPr>
+          <w:color w:val="CC7832"/>
+        </w:rPr>
+        <w:t>;</w:t>
+      </w:r>
+      <w:r>
+        <w:rPr>
+          <w:color w:val="CC7832"/>
+        </w:rPr>
+        <w:br/>
+        <w:t xml:space="preserve">        </w:t>
+      </w:r>
+      <w:r>
+        <w:rPr>
+          <w:color w:val="A9B7C6"/>
+        </w:rPr>
+        <w:t>}</w:t>
+      </w:r>
+      <w:r>
+        <w:rPr>
+          <w:color w:val="A9B7C6"/>
+        </w:rPr>
+        <w:br/>
+        <w:t xml:space="preserve">        </w:t>
+      </w:r>
+      <w:r>
+        <w:rPr>
+          <w:color w:val="CC7832"/>
+        </w:rPr>
+        <w:t>else if</w:t>
+      </w:r>
+      <w:r>
+        <w:rPr>
+          <w:color w:val="A9B7C6"/>
+        </w:rPr>
+        <w:t xml:space="preserve">(bottom_top.getIntValue() == </w:t>
+      </w:r>
+      <w:r>
+        <w:rPr>
+          <w:color w:val="6897BB"/>
+        </w:rPr>
+        <w:t>9</w:t>
+      </w:r>
+      <w:r>
+        <w:rPr>
+          <w:color w:val="A9B7C6"/>
+        </w:rPr>
+        <w:t xml:space="preserve">){ </w:t>
+      </w:r>
+      <w:r>
+        <w:rPr>
+          <w:color w:val="808080"/>
+        </w:rPr>
+        <w:t>// major triad second inversion (g, c, e)</w:t>
+      </w:r>
+      <w:r>
+        <w:rPr>
+          <w:color w:val="808080"/>
+        </w:rPr>
+        <w:br/>
+        <w:t xml:space="preserve">            </w:t>
+      </w:r>
+      <w:r>
+        <w:rPr>
+          <w:color w:val="A9B7C6"/>
+        </w:rPr>
+        <w:t>majTriad.setQuality(</w:t>
+      </w:r>
+      <w:r>
+        <w:rPr>
+          <w:color w:val="9876AA"/>
+        </w:rPr>
+        <w:t>triadQualities</w:t>
+      </w:r>
+      <w:r>
+        <w:rPr>
+          <w:color w:val="A9B7C6"/>
+        </w:rPr>
+        <w:t>[</w:t>
+      </w:r>
+      <w:r>
+        <w:rPr>
+          <w:color w:val="6897BB"/>
+        </w:rPr>
+        <w:t>2</w:t>
+      </w:r>
+      <w:r>
+        <w:rPr>
+          <w:color w:val="A9B7C6"/>
+        </w:rPr>
+        <w:t>])</w:t>
+      </w:r>
+      <w:r>
+        <w:rPr>
+          <w:color w:val="CC7832"/>
+        </w:rPr>
+        <w:t>;</w:t>
+      </w:r>
+      <w:r>
+        <w:rPr>
+          <w:color w:val="CC7832"/>
+        </w:rPr>
+        <w:br/>
+        <w:t xml:space="preserve">            </w:t>
+      </w:r>
+      <w:r>
+        <w:rPr>
+          <w:color w:val="A9B7C6"/>
+        </w:rPr>
+        <w:t>majTriad.setInversion(chordBuilder.getInversions()[</w:t>
+      </w:r>
+      <w:r>
+        <w:rPr>
+          <w:color w:val="6897BB"/>
+        </w:rPr>
+        <w:t>2</w:t>
+      </w:r>
+      <w:r>
+        <w:rPr>
+          <w:color w:val="A9B7C6"/>
+        </w:rPr>
+        <w:t>])</w:t>
+      </w:r>
+      <w:r>
+        <w:rPr>
+          <w:color w:val="CC7832"/>
+        </w:rPr>
+        <w:t>;</w:t>
+      </w:r>
+      <w:r>
+        <w:rPr>
+          <w:color w:val="CC7832"/>
+        </w:rPr>
+        <w:br/>
+        <w:t xml:space="preserve">            </w:t>
+      </w:r>
+      <w:r>
+        <w:rPr>
+          <w:color w:val="A9B7C6"/>
+        </w:rPr>
+        <w:t>classified = setSecondInvClosed(majTriad</w:t>
+      </w:r>
+      <w:r>
+        <w:rPr>
+          <w:color w:val="CC7832"/>
+        </w:rPr>
+        <w:t xml:space="preserve">, </w:t>
+      </w:r>
+      <w:r>
+        <w:rPr>
+          <w:color w:val="A9B7C6"/>
+        </w:rPr>
+        <w:t>chordBuilder)</w:t>
+      </w:r>
+      <w:r>
+        <w:rPr>
+          <w:color w:val="CC7832"/>
+        </w:rPr>
+        <w:t>;</w:t>
+      </w:r>
+      <w:r>
+        <w:rPr>
+          <w:color w:val="CC7832"/>
+        </w:rPr>
+        <w:br/>
+        <w:t xml:space="preserve">        </w:t>
+      </w:r>
+      <w:r>
+        <w:rPr>
+          <w:color w:val="A9B7C6"/>
+        </w:rPr>
+        <w:t>}</w:t>
+      </w:r>
+      <w:r>
+        <w:rPr>
+          <w:color w:val="A9B7C6"/>
+        </w:rPr>
+        <w:br/>
+        <w:t xml:space="preserve">    }</w:t>
+      </w:r>
+      <w:r>
+        <w:rPr>
+          <w:color w:val="A9B7C6"/>
+        </w:rPr>
+        <w:br/>
+        <w:t xml:space="preserve">    </w:t>
+      </w:r>
+      <w:r>
+        <w:rPr>
+          <w:color w:val="CC7832"/>
+        </w:rPr>
+        <w:t>else if</w:t>
+      </w:r>
+      <w:r>
+        <w:rPr>
+          <w:color w:val="A9B7C6"/>
+        </w:rPr>
+        <w:t xml:space="preserve">(bottom_mid.getIntValue() == </w:t>
+      </w:r>
+      <w:r>
+        <w:rPr>
+          <w:color w:val="6897BB"/>
+        </w:rPr>
+        <w:t>6</w:t>
+      </w:r>
+      <w:r>
+        <w:rPr>
+          <w:color w:val="A9B7C6"/>
+        </w:rPr>
+        <w:t xml:space="preserve">){ </w:t>
+      </w:r>
+      <w:r>
+        <w:rPr>
+          <w:color w:val="808080"/>
+        </w:rPr>
+        <w:t>// two possibilities have tritone on bottom</w:t>
+      </w:r>
+      <w:r>
+        <w:rPr>
+          <w:color w:val="808080"/>
+        </w:rPr>
+        <w:br/>
+        <w:t xml:space="preserve">        </w:t>
+      </w:r>
+      <w:r>
+        <w:rPr>
+          <w:color w:val="CC7832"/>
+        </w:rPr>
+        <w:t>if</w:t>
+      </w:r>
+      <w:r>
+        <w:rPr>
+          <w:color w:val="A9B7C6"/>
+        </w:rPr>
+        <w:t xml:space="preserve">(bottom_top.getIntValue() == </w:t>
+      </w:r>
+      <w:r>
+        <w:rPr>
+          <w:color w:val="6897BB"/>
+        </w:rPr>
+        <w:t>9</w:t>
+      </w:r>
+      <w:r>
+        <w:rPr>
+          <w:color w:val="A9B7C6"/>
+        </w:rPr>
+        <w:t xml:space="preserve">){ </w:t>
+      </w:r>
+      <w:r>
+        <w:rPr>
+          <w:color w:val="808080"/>
+        </w:rPr>
+        <w:t>// second inversion diminished triad (g-, c, e-)</w:t>
+      </w:r>
+      <w:r>
+        <w:rPr>
+          <w:color w:val="808080"/>
+        </w:rPr>
+        <w:br/>
+        <w:t xml:space="preserve">            </w:t>
+      </w:r>
+      <w:r>
+        <w:rPr>
+          <w:color w:val="A9B7C6"/>
+        </w:rPr>
+        <w:t>dimTriad.setQuality(</w:t>
+      </w:r>
+      <w:r>
+        <w:rPr>
+          <w:color w:val="9876AA"/>
+        </w:rPr>
+        <w:t>triadQualities</w:t>
+      </w:r>
+      <w:r>
+        <w:rPr>
+          <w:color w:val="A9B7C6"/>
+        </w:rPr>
+        <w:t>[</w:t>
+      </w:r>
+      <w:r>
+        <w:rPr>
+          <w:color w:val="6897BB"/>
+        </w:rPr>
+        <w:t>0</w:t>
+      </w:r>
+      <w:r>
+        <w:rPr>
+          <w:color w:val="A9B7C6"/>
+        </w:rPr>
+        <w:t>])</w:t>
+      </w:r>
+      <w:r>
+        <w:rPr>
+          <w:color w:val="CC7832"/>
+        </w:rPr>
+        <w:t>;</w:t>
+      </w:r>
+      <w:r>
+        <w:rPr>
+          <w:color w:val="CC7832"/>
+        </w:rPr>
+        <w:br/>
+        <w:t xml:space="preserve">            </w:t>
+      </w:r>
+      <w:r>
+        <w:rPr>
+          <w:color w:val="A9B7C6"/>
+        </w:rPr>
+        <w:t>dimTriad.setInversion(chordBuilder.getInversions()[</w:t>
+      </w:r>
+      <w:r>
+        <w:rPr>
+          <w:color w:val="6897BB"/>
+        </w:rPr>
+        <w:t>2</w:t>
+      </w:r>
+      <w:r>
+        <w:rPr>
+          <w:color w:val="A9B7C6"/>
+        </w:rPr>
+        <w:t>])</w:t>
+      </w:r>
+      <w:r>
+        <w:rPr>
+          <w:color w:val="CC7832"/>
+        </w:rPr>
+        <w:t>;</w:t>
+      </w:r>
+      <w:r>
+        <w:rPr>
+          <w:color w:val="CC7832"/>
+        </w:rPr>
+        <w:br/>
+      </w:r>
+      <w:r>
+        <w:rPr>
+          <w:color w:val="CC7832"/>
+        </w:rPr>
         <w:lastRenderedPageBreak/>
-        <w:t xml:space="preserve">            (c, e, g#)</w:t>
-      </w:r>
-      <w:r>
-        <w:rPr>
-          <w:color w:val="808080"/>
-        </w:rPr>
-        <w:br/>
-        <w:t xml:space="preserve">             */</w:t>
-      </w:r>
-      <w:r>
-        <w:rPr>
-          <w:color w:val="808080"/>
-        </w:rPr>
-        <w:br/>
-        <w:t xml:space="preserve">            </w:t>
-      </w:r>
-      <w:r>
-        <w:rPr>
-          <w:color w:val="A9B7C6"/>
-        </w:rPr>
-        <w:t>augTriad.setQuality(</w:t>
-      </w:r>
-      <w:r>
-        <w:rPr>
-          <w:color w:val="9876AA"/>
-        </w:rPr>
-        <w:t>triadQualities</w:t>
-      </w:r>
-      <w:r>
-        <w:rPr>
-          <w:color w:val="A9B7C6"/>
-        </w:rPr>
-        <w:t>[</w:t>
-      </w:r>
-      <w:r>
-        <w:rPr>
-          <w:color w:val="6897BB"/>
-        </w:rPr>
-        <w:t>3</w:t>
-      </w:r>
-      <w:r>
-        <w:rPr>
-          <w:color w:val="A9B7C6"/>
-        </w:rPr>
-        <w:t>])</w:t>
-      </w:r>
-      <w:r>
-        <w:rPr>
-          <w:color w:val="CC7832"/>
-        </w:rPr>
-        <w:t>;</w:t>
-      </w:r>
-      <w:r>
-        <w:rPr>
-          <w:color w:val="CC7832"/>
-        </w:rPr>
-        <w:br/>
-        <w:t xml:space="preserve">            </w:t>
-      </w:r>
-      <w:r>
-        <w:rPr>
-          <w:color w:val="A9B7C6"/>
-        </w:rPr>
-        <w:t>augTriad.setInversion(chordBuilder.getInversions()[</w:t>
-      </w:r>
-      <w:r>
-        <w:rPr>
-          <w:color w:val="6897BB"/>
-        </w:rPr>
-        <w:t>0</w:t>
-      </w:r>
-      <w:r>
-        <w:rPr>
-          <w:color w:val="A9B7C6"/>
-        </w:rPr>
-        <w:t>])</w:t>
-      </w:r>
-      <w:r>
-        <w:rPr>
-          <w:color w:val="CC7832"/>
-        </w:rPr>
-        <w:t>;</w:t>
-      </w:r>
-      <w:r>
-        <w:rPr>
-          <w:color w:val="CC7832"/>
-        </w:rPr>
-        <w:br/>
-        <w:t xml:space="preserve">            </w:t>
-      </w:r>
-      <w:r>
-        <w:rPr>
-          <w:color w:val="A9B7C6"/>
-        </w:rPr>
-        <w:t>classified = setRootPosClosed(augTriad</w:t>
-      </w:r>
-      <w:r>
-        <w:rPr>
-          <w:color w:val="CC7832"/>
-        </w:rPr>
-        <w:t xml:space="preserve">, </w:t>
-      </w:r>
-      <w:r>
-        <w:rPr>
-          <w:color w:val="A9B7C6"/>
-        </w:rPr>
-        <w:t>chordBuilder)</w:t>
-      </w:r>
-      <w:r>
-        <w:rPr>
-          <w:color w:val="CC7832"/>
-        </w:rPr>
-        <w:t>;</w:t>
-      </w:r>
-      <w:r>
-        <w:rPr>
-          <w:color w:val="CC7832"/>
-        </w:rPr>
-        <w:br/>
-        <w:t xml:space="preserve">        </w:t>
-      </w:r>
-      <w:r>
-        <w:rPr>
-          <w:color w:val="A9B7C6"/>
-        </w:rPr>
-        <w:t>}</w:t>
-      </w:r>
-      <w:r>
-        <w:rPr>
-          <w:color w:val="A9B7C6"/>
-        </w:rPr>
-        <w:br/>
-        <w:t xml:space="preserve">        </w:t>
-      </w:r>
-      <w:r>
-        <w:rPr>
-          <w:color w:val="CC7832"/>
-        </w:rPr>
-        <w:t>if</w:t>
-      </w:r>
-      <w:r>
-        <w:rPr>
-          <w:color w:val="A9B7C6"/>
-        </w:rPr>
-        <w:t xml:space="preserve">(bottom_top.getIntValue() == </w:t>
-      </w:r>
-      <w:r>
-        <w:rPr>
-          <w:color w:val="6897BB"/>
-        </w:rPr>
-        <w:t>9</w:t>
-      </w:r>
-      <w:r>
-        <w:rPr>
-          <w:color w:val="A9B7C6"/>
-        </w:rPr>
-        <w:t xml:space="preserve">){ </w:t>
-      </w:r>
-      <w:r>
-        <w:rPr>
-          <w:color w:val="808080"/>
-        </w:rPr>
-        <w:t>// minor triad first inversion (e-, g, c)</w:t>
-      </w:r>
-      <w:r>
-        <w:rPr>
-          <w:color w:val="808080"/>
-        </w:rPr>
-        <w:br/>
-        <w:t xml:space="preserve">            </w:t>
-      </w:r>
-      <w:r>
-        <w:rPr>
-          <w:color w:val="A9B7C6"/>
-        </w:rPr>
-        <w:t>minTriad.setQuality(</w:t>
-      </w:r>
-      <w:r>
-        <w:rPr>
-          <w:color w:val="9876AA"/>
-        </w:rPr>
-        <w:t>triadQualities</w:t>
-      </w:r>
-      <w:r>
-        <w:rPr>
-          <w:color w:val="A9B7C6"/>
-        </w:rPr>
-        <w:t>[</w:t>
-      </w:r>
-      <w:r>
-        <w:rPr>
-          <w:color w:val="6897BB"/>
-        </w:rPr>
-        <w:t>1</w:t>
-      </w:r>
-      <w:r>
-        <w:rPr>
-          <w:color w:val="A9B7C6"/>
-        </w:rPr>
-        <w:t>])</w:t>
-      </w:r>
-      <w:r>
-        <w:rPr>
-          <w:color w:val="CC7832"/>
-        </w:rPr>
-        <w:t>;</w:t>
-      </w:r>
-      <w:r>
-        <w:rPr>
-          <w:color w:val="CC7832"/>
-        </w:rPr>
-        <w:br/>
-        <w:t xml:space="preserve">            </w:t>
-      </w:r>
-      <w:r>
-        <w:rPr>
-          <w:color w:val="A9B7C6"/>
-        </w:rPr>
-        <w:t>minTriad.setInversion(chordBuilder.getInversions()[</w:t>
-      </w:r>
-      <w:r>
-        <w:rPr>
-          <w:color w:val="6897BB"/>
-        </w:rPr>
-        <w:t>1</w:t>
-      </w:r>
-      <w:r>
-        <w:rPr>
-          <w:color w:val="A9B7C6"/>
-        </w:rPr>
-        <w:t>])</w:t>
-      </w:r>
-      <w:r>
-        <w:rPr>
-          <w:color w:val="CC7832"/>
-        </w:rPr>
-        <w:t>;</w:t>
-      </w:r>
-      <w:r>
-        <w:rPr>
-          <w:color w:val="CC7832"/>
-        </w:rPr>
-        <w:br/>
-        <w:t xml:space="preserve">            </w:t>
-      </w:r>
-      <w:r>
-        <w:rPr>
-          <w:color w:val="A9B7C6"/>
-        </w:rPr>
-        <w:t>classified = setFirstInvClosed(minTriad</w:t>
-      </w:r>
-      <w:r>
-        <w:rPr>
-          <w:color w:val="CC7832"/>
-        </w:rPr>
-        <w:t xml:space="preserve">, </w:t>
-      </w:r>
-      <w:r>
-        <w:rPr>
-          <w:color w:val="A9B7C6"/>
-        </w:rPr>
-        <w:t>chordBuilder)</w:t>
-      </w:r>
-      <w:r>
-        <w:rPr>
-          <w:color w:val="CC7832"/>
-        </w:rPr>
-        <w:t>;</w:t>
-      </w:r>
-      <w:r>
-        <w:rPr>
-          <w:color w:val="CC7832"/>
-        </w:rPr>
-        <w:br/>
-        <w:t xml:space="preserve">        </w:t>
-      </w:r>
-      <w:r>
-        <w:rPr>
-          <w:color w:val="A9B7C6"/>
-        </w:rPr>
-        <w:t>}</w:t>
-      </w:r>
-      <w:r>
-        <w:rPr>
-          <w:color w:val="A9B7C6"/>
-        </w:rPr>
-        <w:br/>
-        <w:t xml:space="preserve">    }</w:t>
-      </w:r>
-      <w:r>
-        <w:rPr>
-          <w:color w:val="A9B7C6"/>
-        </w:rPr>
-        <w:br/>
-        <w:t xml:space="preserve">    </w:t>
-      </w:r>
-      <w:r>
-        <w:rPr>
-          <w:color w:val="CC7832"/>
-        </w:rPr>
-        <w:t>else if</w:t>
-      </w:r>
-      <w:r>
-        <w:rPr>
-          <w:color w:val="A9B7C6"/>
-        </w:rPr>
-        <w:t xml:space="preserve">(bottom_mid.getIntValue() == </w:t>
-      </w:r>
-      <w:r>
-        <w:rPr>
-          <w:color w:val="6897BB"/>
-        </w:rPr>
-        <w:t>5</w:t>
-      </w:r>
-      <w:r>
-        <w:rPr>
-          <w:color w:val="A9B7C6"/>
-        </w:rPr>
-        <w:t xml:space="preserve">){ </w:t>
-      </w:r>
-      <w:r>
-        <w:rPr>
-          <w:color w:val="808080"/>
-        </w:rPr>
-        <w:t>// 2 possibilities have perfect fourth on bottom</w:t>
-      </w:r>
-      <w:r>
-        <w:rPr>
-          <w:color w:val="808080"/>
-        </w:rPr>
-        <w:br/>
-        <w:t xml:space="preserve">        </w:t>
-      </w:r>
-      <w:r>
-        <w:rPr>
-          <w:color w:val="CC7832"/>
-        </w:rPr>
-        <w:t>if</w:t>
-      </w:r>
-      <w:r>
-        <w:rPr>
-          <w:color w:val="A9B7C6"/>
-        </w:rPr>
-        <w:t xml:space="preserve">(bottom_top.getIntValue() == </w:t>
-      </w:r>
-      <w:r>
-        <w:rPr>
-          <w:color w:val="6897BB"/>
-        </w:rPr>
-        <w:t>8</w:t>
-      </w:r>
-      <w:r>
-        <w:rPr>
-          <w:color w:val="A9B7C6"/>
-        </w:rPr>
-        <w:t xml:space="preserve">){ </w:t>
-      </w:r>
-      <w:r>
-        <w:rPr>
-          <w:color w:val="808080"/>
-        </w:rPr>
-        <w:t>// minor triad second inversion (g, c, e-)</w:t>
-      </w:r>
-      <w:r>
-        <w:rPr>
-          <w:color w:val="808080"/>
-        </w:rPr>
-        <w:br/>
-        <w:t xml:space="preserve">            </w:t>
-      </w:r>
-      <w:r>
-        <w:rPr>
-          <w:color w:val="A9B7C6"/>
-        </w:rPr>
-        <w:t>minTriad.setQuality(</w:t>
-      </w:r>
-      <w:r>
-        <w:rPr>
-          <w:color w:val="9876AA"/>
-        </w:rPr>
-        <w:t>triadQualities</w:t>
-      </w:r>
-      <w:r>
-        <w:rPr>
-          <w:color w:val="A9B7C6"/>
-        </w:rPr>
-        <w:t>[</w:t>
-      </w:r>
-      <w:r>
-        <w:rPr>
-          <w:color w:val="6897BB"/>
-        </w:rPr>
-        <w:t>1</w:t>
-      </w:r>
-      <w:r>
-        <w:rPr>
-          <w:color w:val="A9B7C6"/>
-        </w:rPr>
-        <w:t>])</w:t>
-      </w:r>
-      <w:r>
-        <w:rPr>
-          <w:color w:val="CC7832"/>
-        </w:rPr>
-        <w:t>;</w:t>
-      </w:r>
-      <w:r>
-        <w:rPr>
-          <w:color w:val="CC7832"/>
-        </w:rPr>
-        <w:br/>
-        <w:t xml:space="preserve">            </w:t>
-      </w:r>
-      <w:r>
-        <w:rPr>
-          <w:color w:val="A9B7C6"/>
-        </w:rPr>
-        <w:t>minTriad.setInversion(chordBuilder.getInversions()[</w:t>
-      </w:r>
-      <w:r>
-        <w:rPr>
-          <w:color w:val="6897BB"/>
-        </w:rPr>
-        <w:t>2</w:t>
-      </w:r>
-      <w:r>
-        <w:rPr>
-          <w:color w:val="A9B7C6"/>
-        </w:rPr>
-        <w:t>])</w:t>
-      </w:r>
-      <w:r>
-        <w:rPr>
-          <w:color w:val="CC7832"/>
-        </w:rPr>
-        <w:t>;</w:t>
-      </w:r>
-      <w:r>
-        <w:rPr>
-          <w:color w:val="CC7832"/>
-        </w:rPr>
-        <w:br/>
-        <w:t xml:space="preserve">            </w:t>
-      </w:r>
-      <w:r>
-        <w:rPr>
-          <w:color w:val="A9B7C6"/>
-        </w:rPr>
-        <w:t>classified = setSecondInvClosed(minTriad</w:t>
-      </w:r>
-      <w:r>
-        <w:rPr>
-          <w:color w:val="CC7832"/>
-        </w:rPr>
-        <w:t xml:space="preserve">, </w:t>
-      </w:r>
-      <w:r>
-        <w:rPr>
-          <w:color w:val="A9B7C6"/>
-        </w:rPr>
-        <w:t>chordBuilder)</w:t>
-      </w:r>
-      <w:r>
-        <w:rPr>
-          <w:color w:val="CC7832"/>
-        </w:rPr>
-        <w:t>;</w:t>
-      </w:r>
-      <w:r>
-        <w:rPr>
-          <w:color w:val="CC7832"/>
-        </w:rPr>
-        <w:br/>
-        <w:t xml:space="preserve">        </w:t>
-      </w:r>
-      <w:r>
-        <w:rPr>
-          <w:color w:val="A9B7C6"/>
-        </w:rPr>
-        <w:t>}</w:t>
-      </w:r>
-      <w:r>
-        <w:rPr>
-          <w:color w:val="A9B7C6"/>
-        </w:rPr>
-        <w:br/>
-        <w:t xml:space="preserve">        </w:t>
-      </w:r>
-      <w:r>
-        <w:rPr>
-          <w:color w:val="CC7832"/>
-        </w:rPr>
-        <w:t>else if</w:t>
-      </w:r>
-      <w:r>
-        <w:rPr>
-          <w:color w:val="A9B7C6"/>
-        </w:rPr>
-        <w:t xml:space="preserve">(bottom_top.getIntValue() == </w:t>
-      </w:r>
-      <w:r>
-        <w:rPr>
-          <w:color w:val="6897BB"/>
-        </w:rPr>
-        <w:t>9</w:t>
-      </w:r>
-      <w:r>
-        <w:rPr>
-          <w:color w:val="A9B7C6"/>
-        </w:rPr>
-        <w:t xml:space="preserve">){ </w:t>
-      </w:r>
-      <w:r>
-        <w:rPr>
-          <w:color w:val="808080"/>
-        </w:rPr>
-        <w:t>// major triad second inversion (g, c, e)</w:t>
-      </w:r>
-      <w:r>
-        <w:rPr>
-          <w:color w:val="808080"/>
-        </w:rPr>
-        <w:br/>
-        <w:t xml:space="preserve">            </w:t>
-      </w:r>
-      <w:r>
-        <w:rPr>
-          <w:color w:val="A9B7C6"/>
-        </w:rPr>
-        <w:t>majTriad.setQuality(</w:t>
-      </w:r>
-      <w:r>
-        <w:rPr>
-          <w:color w:val="9876AA"/>
-        </w:rPr>
-        <w:t>triadQualities</w:t>
-      </w:r>
-      <w:r>
-        <w:rPr>
-          <w:color w:val="A9B7C6"/>
-        </w:rPr>
-        <w:t>[</w:t>
-      </w:r>
-      <w:r>
-        <w:rPr>
-          <w:color w:val="6897BB"/>
-        </w:rPr>
-        <w:t>2</w:t>
-      </w:r>
-      <w:r>
-        <w:rPr>
-          <w:color w:val="A9B7C6"/>
-        </w:rPr>
-        <w:t>])</w:t>
-      </w:r>
-      <w:r>
-        <w:rPr>
-          <w:color w:val="CC7832"/>
-        </w:rPr>
-        <w:t>;</w:t>
-      </w:r>
-      <w:r>
-        <w:rPr>
-          <w:color w:val="CC7832"/>
-        </w:rPr>
-        <w:br/>
-        <w:t xml:space="preserve">            </w:t>
-      </w:r>
-      <w:r>
-        <w:rPr>
-          <w:color w:val="A9B7C6"/>
-        </w:rPr>
-        <w:t>majTriad.setInversion(chordBuilder.getInversions()[</w:t>
-      </w:r>
-      <w:r>
-        <w:rPr>
-          <w:color w:val="6897BB"/>
-        </w:rPr>
-        <w:t>2</w:t>
-      </w:r>
-      <w:r>
-        <w:rPr>
-          <w:color w:val="A9B7C6"/>
-        </w:rPr>
-        <w:t>])</w:t>
-      </w:r>
-      <w:r>
-        <w:rPr>
-          <w:color w:val="CC7832"/>
-        </w:rPr>
-        <w:t>;</w:t>
-      </w:r>
-      <w:r>
-        <w:rPr>
-          <w:color w:val="CC7832"/>
-        </w:rPr>
-        <w:br/>
-        <w:t xml:space="preserve">            </w:t>
-      </w:r>
-      <w:r>
-        <w:rPr>
-          <w:color w:val="A9B7C6"/>
-        </w:rPr>
-        <w:t>classified = setSecondInvClosed(majTriad</w:t>
-      </w:r>
-      <w:r>
-        <w:rPr>
-          <w:color w:val="CC7832"/>
-        </w:rPr>
-        <w:t xml:space="preserve">, </w:t>
-      </w:r>
-      <w:r>
-        <w:rPr>
-          <w:color w:val="A9B7C6"/>
-        </w:rPr>
-        <w:t>chordBuilder)</w:t>
-      </w:r>
-      <w:r>
-        <w:rPr>
-          <w:color w:val="CC7832"/>
-        </w:rPr>
-        <w:t>;</w:t>
-      </w:r>
-      <w:r>
-        <w:rPr>
-          <w:color w:val="CC7832"/>
-        </w:rPr>
-        <w:br/>
-        <w:t xml:space="preserve">        </w:t>
-      </w:r>
-      <w:r>
-        <w:rPr>
-          <w:color w:val="A9B7C6"/>
-        </w:rPr>
-        <w:t>}</w:t>
-      </w:r>
-      <w:r>
-        <w:rPr>
-          <w:color w:val="A9B7C6"/>
-        </w:rPr>
-        <w:br/>
-        <w:t xml:space="preserve">    }</w:t>
-      </w:r>
-      <w:r>
-        <w:rPr>
-          <w:color w:val="A9B7C6"/>
-        </w:rPr>
-        <w:br/>
-        <w:t xml:space="preserve">    </w:t>
-      </w:r>
-      <w:r>
-        <w:rPr>
-          <w:color w:val="CC7832"/>
-        </w:rPr>
-        <w:t>else if</w:t>
-      </w:r>
-      <w:r>
-        <w:rPr>
-          <w:color w:val="A9B7C6"/>
-        </w:rPr>
-        <w:t xml:space="preserve">(bottom_mid.getIntValue() == </w:t>
-      </w:r>
-      <w:r>
-        <w:rPr>
-          <w:color w:val="6897BB"/>
-        </w:rPr>
-        <w:t>6</w:t>
-      </w:r>
-      <w:r>
-        <w:rPr>
-          <w:color w:val="A9B7C6"/>
-        </w:rPr>
-        <w:t xml:space="preserve">){ </w:t>
-      </w:r>
-      <w:r>
-        <w:rPr>
-          <w:color w:val="808080"/>
-        </w:rPr>
-        <w:t>// two possibilities have tritone on bottom</w:t>
-      </w:r>
-      <w:r>
-        <w:rPr>
-          <w:color w:val="808080"/>
-        </w:rPr>
-        <w:br/>
-        <w:t xml:space="preserve">        </w:t>
-      </w:r>
-      <w:r>
-        <w:rPr>
-          <w:color w:val="CC7832"/>
-        </w:rPr>
-        <w:t>if</w:t>
-      </w:r>
-      <w:r>
-        <w:rPr>
-          <w:color w:val="A9B7C6"/>
-        </w:rPr>
-        <w:t xml:space="preserve">(bottom_top.getIntValue() == </w:t>
-      </w:r>
-      <w:r>
-        <w:rPr>
-          <w:color w:val="6897BB"/>
-        </w:rPr>
-        <w:t>9</w:t>
-      </w:r>
-      <w:r>
-        <w:rPr>
-          <w:color w:val="A9B7C6"/>
-        </w:rPr>
-        <w:t xml:space="preserve">){ </w:t>
-      </w:r>
-      <w:r>
-        <w:rPr>
-          <w:color w:val="808080"/>
-        </w:rPr>
-        <w:t>// second inversion diminished triad (g-, c, e-)</w:t>
-      </w:r>
-      <w:r>
-        <w:rPr>
-          <w:color w:val="808080"/>
-        </w:rPr>
-        <w:br/>
-        <w:t xml:space="preserve">            </w:t>
-      </w:r>
-      <w:r>
-        <w:rPr>
-          <w:color w:val="A9B7C6"/>
-        </w:rPr>
-        <w:t>dimTriad.setQuality(</w:t>
-      </w:r>
-      <w:r>
-        <w:rPr>
-          <w:color w:val="9876AA"/>
-        </w:rPr>
-        <w:t>triadQualities</w:t>
-      </w:r>
-      <w:r>
-        <w:rPr>
-          <w:color w:val="A9B7C6"/>
-        </w:rPr>
-        <w:t>[</w:t>
-      </w:r>
-      <w:r>
-        <w:rPr>
-          <w:color w:val="6897BB"/>
-        </w:rPr>
-        <w:t>0</w:t>
-      </w:r>
-      <w:r>
-        <w:rPr>
-          <w:color w:val="A9B7C6"/>
-        </w:rPr>
-        <w:t>])</w:t>
-      </w:r>
-      <w:r>
-        <w:rPr>
-          <w:color w:val="CC7832"/>
-        </w:rPr>
-        <w:t>;</w:t>
-      </w:r>
-      <w:r>
-        <w:rPr>
-          <w:color w:val="CC7832"/>
-        </w:rPr>
-        <w:br/>
-        <w:t xml:space="preserve">            </w:t>
-      </w:r>
-      <w:r>
-        <w:rPr>
-          <w:color w:val="A9B7C6"/>
-        </w:rPr>
-        <w:t>dimTriad.setInversion(chordBuilder.getInversions()[</w:t>
-      </w:r>
-      <w:r>
-        <w:rPr>
-          <w:color w:val="6897BB"/>
-        </w:rPr>
-        <w:t>2</w:t>
-      </w:r>
-      <w:r>
-        <w:rPr>
-          <w:color w:val="A9B7C6"/>
-        </w:rPr>
-        <w:t>])</w:t>
-      </w:r>
-      <w:r>
-        <w:rPr>
-          <w:color w:val="CC7832"/>
-        </w:rPr>
-        <w:t>;</w:t>
-      </w:r>
-      <w:r>
-        <w:rPr>
-          <w:color w:val="CC7832"/>
-        </w:rPr>
-        <w:br/>
         <w:t xml:space="preserve">            </w:t>
       </w:r>
       <w:r>
@@ -14169,8 +14769,15 @@
         <w:pStyle w:val="Heading6"/>
       </w:pPr>
       <w:r>
-        <w:lastRenderedPageBreak/>
-        <w:t xml:space="preserve">and caught in ChordBuilder.java classify() function </w:t>
+        <w:t xml:space="preserve">and caught in ChordBuilder.java </w:t>
+      </w:r>
+      <w:proofErr w:type="gramStart"/>
+      <w:r>
+        <w:t>classify(</w:t>
+      </w:r>
+      <w:proofErr w:type="gramEnd"/>
+      <w:r>
+        <w:t xml:space="preserve">) function </w:t>
       </w:r>
     </w:p>
     <w:p/>
@@ -14584,6 +15191,7 @@
           <w:bdr w:val="none" w:sz="0" w:space="0" w:color="auto" w:frame="1"/>
           <w:shd w:val="clear" w:color="auto" w:fill="FFFFFF"/>
         </w:rPr>
+        <w:lastRenderedPageBreak/>
         <w:t>2</w:t>
       </w:r>
       <w:r>
@@ -14738,9 +15346,9 @@
       <w:r>
         <w:object w:dxaOrig="9531" w:dyaOrig="4903" w14:anchorId="1639EF3C">
           <v:shape id="_x0000_i1026" type="#_x0000_t75" style="width:479.25pt;height:244.5pt" o:ole="">
-            <v:imagedata r:id="rId36" o:title=""/>
+            <v:imagedata r:id="rId43" o:title=""/>
           </v:shape>
-          <o:OLEObject Type="Embed" ProgID="Excel.Sheet.12" ShapeID="_x0000_i1026" DrawAspect="Content" ObjectID="_1704570179" r:id="rId37"/>
+          <o:OLEObject Type="Embed" ProgID="Excel.Sheet.12" ShapeID="_x0000_i1026" DrawAspect="Content" ObjectID="_1704628800" r:id="rId44"/>
         </w:object>
       </w:r>
     </w:p>
@@ -17585,6 +18193,18 @@
       <w:color w:val="1F4D78" w:themeColor="accent1" w:themeShade="7F"/>
     </w:rPr>
   </w:style>
+  <w:style w:type="character" w:styleId="UnresolvedMention">
+    <w:name w:val="Unresolved Mention"/>
+    <w:basedOn w:val="DefaultParagraphFont"/>
+    <w:uiPriority w:val="99"/>
+    <w:semiHidden/>
+    <w:unhideWhenUsed/>
+    <w:rsid w:val="00B73D1F"/>
+    <w:rPr>
+      <w:color w:val="605E5C"/>
+      <w:shd w:val="clear" w:color="auto" w:fill="E1DFDD"/>
+    </w:rPr>
+  </w:style>
 </w:styles>
 </file>
 
@@ -17850,6 +18470,12 @@
 </file>
 
 <file path=customXml/item1.xml><?xml version="1.0" encoding="utf-8"?>
+<p:properties xmlns:p="http://schemas.microsoft.com/office/2006/metadata/properties" xmlns:xsi="http://www.w3.org/2001/XMLSchema-instance" xmlns:pc="http://schemas.microsoft.com/office/infopath/2007/PartnerControls">
+  <documentManagement/>
+</p:properties>
+</file>
+
+<file path=customXml/item2.xml><?xml version="1.0" encoding="utf-8"?>
 <ct:contentTypeSchema xmlns:ct="http://schemas.microsoft.com/office/2006/metadata/contentType" xmlns:ma="http://schemas.microsoft.com/office/2006/metadata/properties/metaAttributes" ct:_="" ma:_="" ma:contentTypeName="Document" ma:contentTypeID="0x0101008C3B3DA25413CC4BABEA74144452FCC1" ma:contentTypeVersion="10" ma:contentTypeDescription="Create a new document." ma:contentTypeScope="" ma:versionID="cd4c73cc00659028282eef59f385dccd">
   <xsd:schema xmlns:xsd="http://www.w3.org/2001/XMLSchema" xmlns:xs="http://www.w3.org/2001/XMLSchema" xmlns:p="http://schemas.microsoft.com/office/2006/metadata/properties" xmlns:ns2="836958e8-e4a1-4e8a-b060-9cf82d8c62c9" targetNamespace="http://schemas.microsoft.com/office/2006/metadata/properties" ma:root="true" ma:fieldsID="065c6c9427c4387153cc39ebc94fcaac" ns2:_="">
     <xsd:import namespace="836958e8-e4a1-4e8a-b060-9cf82d8c62c9"/>
@@ -18033,12 +18659,6 @@
 </ct:contentTypeSchema>
 </file>
 
-<file path=customXml/item2.xml><?xml version="1.0" encoding="utf-8"?>
-<p:properties xmlns:p="http://schemas.microsoft.com/office/2006/metadata/properties" xmlns:xsi="http://www.w3.org/2001/XMLSchema-instance" xmlns:pc="http://schemas.microsoft.com/office/infopath/2007/PartnerControls">
-  <documentManagement/>
-</p:properties>
-</file>
-
 <file path=customXml/item3.xml><?xml version="1.0" encoding="utf-8"?>
 <?mso-contentType ?>
 <FormTemplates xmlns="http://schemas.microsoft.com/sharepoint/v3/contenttype/forms">
@@ -18049,6 +18669,15 @@
 </file>
 
 <file path=customXml/itemProps1.xml><?xml version="1.0" encoding="utf-8"?>
+<ds:datastoreItem xmlns:ds="http://schemas.openxmlformats.org/officeDocument/2006/customXml" ds:itemID="{F47CB551-7446-41E9-B843-C94BB691DB43}">
+  <ds:schemaRefs>
+    <ds:schemaRef ds:uri="http://schemas.microsoft.com/office/2006/metadata/properties"/>
+    <ds:schemaRef ds:uri="http://schemas.microsoft.com/office/infopath/2007/PartnerControls"/>
+  </ds:schemaRefs>
+</ds:datastoreItem>
+</file>
+
+<file path=customXml/itemProps2.xml><?xml version="1.0" encoding="utf-8"?>
 <ds:datastoreItem xmlns:ds="http://schemas.openxmlformats.org/officeDocument/2006/customXml" ds:itemID="{28FDFE5D-62B8-440D-A1E7-49A2266A7303}">
   <ds:schemaRefs>
     <ds:schemaRef ds:uri="http://schemas.microsoft.com/office/2006/metadata/contentType"/>
@@ -18066,15 +18695,6 @@
 </ds:datastoreItem>
 </file>
 
-<file path=customXml/itemProps2.xml><?xml version="1.0" encoding="utf-8"?>
-<ds:datastoreItem xmlns:ds="http://schemas.openxmlformats.org/officeDocument/2006/customXml" ds:itemID="{F47CB551-7446-41E9-B843-C94BB691DB43}">
-  <ds:schemaRefs>
-    <ds:schemaRef ds:uri="http://schemas.microsoft.com/office/2006/metadata/properties"/>
-    <ds:schemaRef ds:uri="http://schemas.microsoft.com/office/infopath/2007/PartnerControls"/>
-  </ds:schemaRefs>
-</ds:datastoreItem>
-</file>
-
 <file path=customXml/itemProps3.xml><?xml version="1.0" encoding="utf-8"?>
 <ds:datastoreItem xmlns:ds="http://schemas.openxmlformats.org/officeDocument/2006/customXml" ds:itemID="{F77CF2CE-12E7-42C0-8DE9-9D2B5BC24B22}">
   <ds:schemaRefs>

</xml_diff>

<commit_message>
interim assignement 3 submitted
</commit_message>
<xml_diff>
--- a/assignments/metcs622_Assignment2_mgkramer.docx
+++ b/assignments/metcs622_Assignment2_mgkramer.docx
@@ -966,6 +966,7 @@
         </w:numPr>
         <w:spacing w:after="0" w:line="256" w:lineRule="auto"/>
       </w:pPr>
+      <w:proofErr w:type="spellStart"/>
       <w:r>
         <w:t>B</w:t>
       </w:r>
@@ -975,6 +976,7 @@
         </w:rPr>
         <w:t>phrygian</w:t>
       </w:r>
+      <w:proofErr w:type="spellEnd"/>
     </w:p>
     <w:p>
       <w:pPr>
@@ -1224,6 +1226,7 @@
         </w:rPr>
         <w:t xml:space="preserve"> a proper functional requirement: </w:t>
       </w:r>
+      <w:proofErr w:type="spellStart"/>
       <w:r>
         <w:rPr>
           <w:rFonts w:ascii="Arial Narrow" w:hAnsi="Arial Narrow"/>
@@ -1233,7 +1236,19 @@
           <w:bdr w:val="none" w:sz="0" w:space="0" w:color="auto" w:frame="1"/>
           <w:shd w:val="clear" w:color="auto" w:fill="FFFFFF"/>
         </w:rPr>
-        <w:t>TicTac will have a class for O’s and a class for X’s.</w:t>
+        <w:t>TicTac</w:t>
+      </w:r>
+      <w:proofErr w:type="spellEnd"/>
+      <w:r>
+        <w:rPr>
+          <w:rFonts w:ascii="Arial Narrow" w:hAnsi="Arial Narrow"/>
+          <w:i/>
+          <w:color w:val="A6A6A6" w:themeColor="background1" w:themeShade="A6"/>
+          <w:sz w:val="20"/>
+          <w:bdr w:val="none" w:sz="0" w:space="0" w:color="auto" w:frame="1"/>
+          <w:shd w:val="clear" w:color="auto" w:fill="FFFFFF"/>
+        </w:rPr>
+        <w:t xml:space="preserve"> will have a class for O’s and a class for X’s.</w:t>
       </w:r>
       <w:r>
         <w:rPr>
@@ -1580,7 +1595,29 @@
           <w:bdr w:val="none" w:sz="0" w:space="0" w:color="auto" w:frame="1"/>
           <w:shd w:val="clear" w:color="auto" w:fill="FFFFFF"/>
         </w:rPr>
-        <w:t>Provide illustrative output from your implemented application (so far) showing that the requirements have been met. Explain what class.method(s) produce it.</w:t>
+        <w:t xml:space="preserve">Provide illustrative output from your implemented application (so far) showing that the requirements have been met. Explain what </w:t>
+      </w:r>
+      <w:proofErr w:type="spellStart"/>
+      <w:r>
+        <w:rPr>
+          <w:rFonts w:ascii="Arial Narrow" w:hAnsi="Arial Narrow"/>
+          <w:color w:val="A6A6A6" w:themeColor="background1" w:themeShade="A6"/>
+          <w:sz w:val="20"/>
+          <w:bdr w:val="none" w:sz="0" w:space="0" w:color="auto" w:frame="1"/>
+          <w:shd w:val="clear" w:color="auto" w:fill="FFFFFF"/>
+        </w:rPr>
+        <w:t>class.method</w:t>
+      </w:r>
+      <w:proofErr w:type="spellEnd"/>
+      <w:r>
+        <w:rPr>
+          <w:rFonts w:ascii="Arial Narrow" w:hAnsi="Arial Narrow"/>
+          <w:color w:val="A6A6A6" w:themeColor="background1" w:themeShade="A6"/>
+          <w:sz w:val="20"/>
+          <w:bdr w:val="none" w:sz="0" w:space="0" w:color="auto" w:frame="1"/>
+          <w:shd w:val="clear" w:color="auto" w:fill="FFFFFF"/>
+        </w:rPr>
+        <w:t>(s) produce it.</w:t>
       </w:r>
     </w:p>
     <w:p/>
@@ -1602,12 +1639,21 @@
       <w:r>
         <w:t xml:space="preserve">the respective types overridden </w:t>
       </w:r>
+      <w:proofErr w:type="spellStart"/>
       <w:r>
         <w:rPr>
           <w:i/>
           <w:iCs/>
         </w:rPr>
-        <w:t>toString()</w:t>
+        <w:t>toString</w:t>
+      </w:r>
+      <w:proofErr w:type="spellEnd"/>
+      <w:r>
+        <w:rPr>
+          <w:i/>
+          <w:iCs/>
+        </w:rPr>
+        <w:t>()</w:t>
       </w:r>
       <w:r>
         <w:t xml:space="preserve"> methods</w:t>
@@ -1627,22 +1673,72 @@
         <w:lastRenderedPageBreak/>
         <w:t xml:space="preserve">the respective types </w:t>
       </w:r>
+      <w:proofErr w:type="spellStart"/>
       <w:r>
         <w:rPr>
           <w:i/>
           <w:iCs/>
         </w:rPr>
-        <w:t>getRoot(), getThird. getFifth()</w:t>
-      </w:r>
-      <w:r>
-        <w:t xml:space="preserve"> and </w:t>
-      </w:r>
+        <w:t>getRoot</w:t>
+      </w:r>
+      <w:proofErr w:type="spellEnd"/>
       <w:r>
         <w:rPr>
           <w:i/>
           <w:iCs/>
         </w:rPr>
-        <w:t>getSeventh()</w:t>
+        <w:t xml:space="preserve">(), </w:t>
+      </w:r>
+      <w:proofErr w:type="spellStart"/>
+      <w:r>
+        <w:rPr>
+          <w:i/>
+          <w:iCs/>
+        </w:rPr>
+        <w:t>getThird</w:t>
+      </w:r>
+      <w:proofErr w:type="spellEnd"/>
+      <w:r>
+        <w:rPr>
+          <w:i/>
+          <w:iCs/>
+        </w:rPr>
+        <w:t xml:space="preserve">. </w:t>
+      </w:r>
+      <w:proofErr w:type="spellStart"/>
+      <w:r>
+        <w:rPr>
+          <w:i/>
+          <w:iCs/>
+        </w:rPr>
+        <w:t>getFifth</w:t>
+      </w:r>
+      <w:proofErr w:type="spellEnd"/>
+      <w:r>
+        <w:rPr>
+          <w:i/>
+          <w:iCs/>
+        </w:rPr>
+        <w:t>()</w:t>
+      </w:r>
+      <w:r>
+        <w:t xml:space="preserve"> and </w:t>
+      </w:r>
+      <w:proofErr w:type="spellStart"/>
+      <w:r>
+        <w:rPr>
+          <w:i/>
+          <w:iCs/>
+        </w:rPr>
+        <w:t>getSeventh</w:t>
+      </w:r>
+      <w:proofErr w:type="spellEnd"/>
+      <w:r>
+        <w:rPr>
+          <w:i/>
+          <w:iCs/>
+        </w:rPr>
+        <w:t>()</w:t>
       </w:r>
       <w:r>
         <w:t xml:space="preserve"> methods (where applicable)</w:t>
@@ -1661,12 +1757,21 @@
       <w:r>
         <w:t xml:space="preserve">A substantial amount of thought, work and design went into the non-trivial task of determining how to successfully implement the output that results from </w:t>
       </w:r>
+      <w:proofErr w:type="spellStart"/>
       <w:r>
         <w:rPr>
           <w:i/>
           <w:iCs/>
         </w:rPr>
-        <w:t xml:space="preserve">Chord.getIntervals(), </w:t>
+        <w:t>Chord.getIntervals</w:t>
+      </w:r>
+      <w:proofErr w:type="spellEnd"/>
+      <w:r>
+        <w:rPr>
+          <w:i/>
+          <w:iCs/>
+        </w:rPr>
+        <w:t xml:space="preserve">(), </w:t>
       </w:r>
       <w:r>
         <w:t xml:space="preserve">see the </w:t>
@@ -1706,17 +1811,33 @@
         <w:rPr>
           <w:rFonts w:ascii="Consolas" w:hAnsi="Consolas"/>
         </w:rPr>
-        <w:t>name, intValue,</w:t>
+        <w:t xml:space="preserve">name, </w:t>
+      </w:r>
+      <w:proofErr w:type="spellStart"/>
+      <w:r>
+        <w:rPr>
+          <w:rFonts w:ascii="Consolas" w:hAnsi="Consolas"/>
+        </w:rPr>
+        <w:t>intValue</w:t>
+      </w:r>
+      <w:proofErr w:type="spellEnd"/>
+      <w:r>
+        <w:rPr>
+          <w:rFonts w:ascii="Consolas" w:hAnsi="Consolas"/>
+        </w:rPr>
+        <w:t>,</w:t>
       </w:r>
       <w:r>
         <w:t xml:space="preserve"> and </w:t>
       </w:r>
+      <w:proofErr w:type="spellStart"/>
       <w:r>
         <w:rPr>
           <w:rFonts w:ascii="Consolas" w:hAnsi="Consolas"/>
         </w:rPr>
         <w:t>enharmonics</w:t>
       </w:r>
+      <w:proofErr w:type="spellEnd"/>
     </w:p>
     <w:p>
       <w:pPr>
@@ -1751,24 +1872,28 @@
         </w:rPr>
         <w:t xml:space="preserve"> (containing all of the enharmonic spellings for a given pitch class) is built in the </w:t>
       </w:r>
+      <w:proofErr w:type="spellStart"/>
       <w:r>
         <w:rPr>
           <w:rFonts w:ascii="Consolas" w:hAnsi="Consolas" w:cs="Times New Roman"/>
         </w:rPr>
         <w:t>buildNotesMap</w:t>
       </w:r>
+      <w:proofErr w:type="spellEnd"/>
       <w:r>
         <w:rPr>
           <w:rFonts w:cs="Times New Roman"/>
         </w:rPr>
         <w:t xml:space="preserve">() function and this map is used to determine the </w:t>
       </w:r>
+      <w:proofErr w:type="spellStart"/>
       <w:r>
         <w:rPr>
           <w:rFonts w:ascii="Consolas" w:hAnsi="Consolas" w:cs="Times New Roman"/>
         </w:rPr>
         <w:t>enharmonics</w:t>
       </w:r>
+      <w:proofErr w:type="spellEnd"/>
       <w:r>
         <w:rPr>
           <w:rFonts w:cs="Times New Roman"/>
@@ -1810,21 +1935,25 @@
       <w:r>
         <w:t xml:space="preserve">The indices of the elements of the arrays </w:t>
       </w:r>
+      <w:proofErr w:type="spellStart"/>
       <w:r>
         <w:rPr>
           <w:rFonts w:ascii="Consolas" w:hAnsi="Consolas"/>
         </w:rPr>
         <w:t>intervalQualities</w:t>
       </w:r>
+      <w:proofErr w:type="spellEnd"/>
       <w:r>
         <w:t xml:space="preserve"> and </w:t>
       </w:r>
+      <w:proofErr w:type="spellStart"/>
       <w:r>
         <w:rPr>
           <w:rFonts w:ascii="Consolas" w:hAnsi="Consolas"/>
         </w:rPr>
         <w:t>enharmonicIntervals</w:t>
       </w:r>
+      <w:proofErr w:type="spellEnd"/>
       <w:r>
         <w:t xml:space="preserve"> correspond to the number of half steps in the respective interval for which these names are representations (with a few exceptions thoroughly noted in code comments) </w:t>
       </w:r>
@@ -1841,11 +1970,19 @@
       <w:r>
         <w:t>The distance attribute is acquired via the .</w:t>
       </w:r>
+      <w:proofErr w:type="spellStart"/>
       <w:r>
         <w:rPr>
           <w:rFonts w:ascii="Consolas" w:hAnsi="Consolas"/>
         </w:rPr>
-        <w:t xml:space="preserve">setDistance() </w:t>
+        <w:t>setDistance</w:t>
+      </w:r>
+      <w:proofErr w:type="spellEnd"/>
+      <w:r>
+        <w:rPr>
+          <w:rFonts w:ascii="Consolas" w:hAnsi="Consolas"/>
+        </w:rPr>
+        <w:t xml:space="preserve">() </w:t>
       </w:r>
       <w:r>
         <w:t xml:space="preserve">method which calls the </w:t>
@@ -1859,12 +1996,14 @@
       <w:r>
         <w:t xml:space="preserve"> method of the </w:t>
       </w:r>
+      <w:proofErr w:type="spellStart"/>
       <w:r>
         <w:rPr>
           <w:rFonts w:ascii="Consolas" w:hAnsi="Consolas"/>
         </w:rPr>
         <w:t>CircularlyLinkedList</w:t>
       </w:r>
+      <w:proofErr w:type="spellEnd"/>
       <w:r>
         <w:t xml:space="preserve"> class in the package (code modified from sources noted in the file, the .</w:t>
       </w:r>
@@ -1925,21 +2064,31 @@
       <w:r>
         <w:t xml:space="preserve">Once the distance is set the appropriate interval can be determined from the individual notes </w:t>
       </w:r>
+      <w:proofErr w:type="spellStart"/>
       <w:r>
         <w:rPr>
           <w:rFonts w:ascii="Consolas" w:hAnsi="Consolas"/>
         </w:rPr>
-        <w:t xml:space="preserve">intValues </w:t>
+        <w:t>intValues</w:t>
+      </w:r>
+      <w:proofErr w:type="spellEnd"/>
+      <w:r>
+        <w:rPr>
+          <w:rFonts w:ascii="Consolas" w:hAnsi="Consolas"/>
+        </w:rPr>
+        <w:t xml:space="preserve"> </w:t>
       </w:r>
       <w:r>
         <w:t xml:space="preserve">producing the </w:t>
       </w:r>
+      <w:proofErr w:type="spellStart"/>
       <w:r>
         <w:rPr>
           <w:rFonts w:ascii="Consolas" w:hAnsi="Consolas"/>
         </w:rPr>
         <w:t>intValue</w:t>
       </w:r>
+      <w:proofErr w:type="spellEnd"/>
       <w:r>
         <w:t xml:space="preserve"> attribute for the </w:t>
       </w:r>
@@ -1965,12 +2114,14 @@
       <w:r>
         <w:t xml:space="preserve">With the </w:t>
       </w:r>
+      <w:proofErr w:type="spellStart"/>
       <w:r>
         <w:rPr>
           <w:rFonts w:ascii="Consolas" w:hAnsi="Consolas"/>
         </w:rPr>
         <w:t>intValue</w:t>
       </w:r>
+      <w:proofErr w:type="spellEnd"/>
       <w:r>
         <w:t xml:space="preserve"> of the </w:t>
       </w:r>
@@ -1992,29 +2143,47 @@
       <w:r>
         <w:t xml:space="preserve"> class attributes) and the two arrays, </w:t>
       </w:r>
+      <w:proofErr w:type="spellStart"/>
       <w:r>
         <w:rPr>
           <w:rFonts w:ascii="Consolas" w:hAnsi="Consolas"/>
         </w:rPr>
         <w:t>intervalQualities</w:t>
       </w:r>
+      <w:proofErr w:type="spellEnd"/>
       <w:r>
         <w:t xml:space="preserve"> and </w:t>
       </w:r>
+      <w:proofErr w:type="spellStart"/>
       <w:r>
         <w:rPr>
           <w:rFonts w:ascii="Consolas" w:hAnsi="Consolas"/>
         </w:rPr>
-        <w:t xml:space="preserve">enharmonicQualities </w:t>
+        <w:t>enharmonicQualities</w:t>
+      </w:r>
+      <w:proofErr w:type="spellEnd"/>
+      <w:r>
+        <w:rPr>
+          <w:rFonts w:ascii="Consolas" w:hAnsi="Consolas"/>
+        </w:rPr>
+        <w:t xml:space="preserve"> </w:t>
       </w:r>
       <w:r>
         <w:t xml:space="preserve">(recall each element index corresponds to the number of half steps in the name string representation at that index) we can assign the Interval attribute quality (and enharmonic when applicable) as seen in the </w:t>
       </w:r>
+      <w:proofErr w:type="spellStart"/>
       <w:r>
         <w:rPr>
           <w:rFonts w:ascii="Consolas" w:hAnsi="Consolas"/>
         </w:rPr>
-        <w:t xml:space="preserve">setQuality() </w:t>
+        <w:t>setQuality</w:t>
+      </w:r>
+      <w:proofErr w:type="spellEnd"/>
+      <w:r>
+        <w:rPr>
+          <w:rFonts w:ascii="Consolas" w:hAnsi="Consolas"/>
+        </w:rPr>
+        <w:t xml:space="preserve">() </w:t>
       </w:r>
       <w:r>
         <w:t xml:space="preserve">function. </w:t>
@@ -2222,12 +2391,14 @@
       <w:r>
         <w:t xml:space="preserve">, </w:t>
       </w:r>
+      <w:proofErr w:type="spellStart"/>
       <w:r>
         <w:rPr>
           <w:rFonts w:ascii="Consolas" w:hAnsi="Consolas"/>
         </w:rPr>
         <w:t>AlteredExtensions</w:t>
       </w:r>
+      <w:proofErr w:type="spellEnd"/>
       <w:r>
         <w:t xml:space="preserve"> and </w:t>
       </w:r>
@@ -2271,30 +2442,36 @@
         <w:spacing w:after="0" w:line="256" w:lineRule="auto"/>
         <w:ind w:left="720"/>
       </w:pPr>
+      <w:proofErr w:type="spellStart"/>
       <w:r>
         <w:rPr>
           <w:rFonts w:ascii="Consolas" w:hAnsi="Consolas"/>
         </w:rPr>
         <w:t>AlteredExtensions</w:t>
       </w:r>
+      <w:proofErr w:type="spellEnd"/>
       <w:r>
         <w:t xml:space="preserve"> does something similar but allows for building both the </w:t>
       </w:r>
+      <w:proofErr w:type="spellStart"/>
       <w:r>
         <w:rPr>
           <w:rFonts w:ascii="Consolas" w:hAnsi="Consolas"/>
         </w:rPr>
         <w:t>FlatNinth</w:t>
       </w:r>
+      <w:proofErr w:type="spellEnd"/>
       <w:r>
         <w:t xml:space="preserve"> and the </w:t>
       </w:r>
+      <w:proofErr w:type="spellStart"/>
       <w:r>
         <w:rPr>
           <w:rFonts w:ascii="Consolas" w:hAnsi="Consolas"/>
         </w:rPr>
         <w:t>SharpNinth</w:t>
       </w:r>
+      <w:proofErr w:type="spellEnd"/>
       <w:r>
         <w:t>, a common requirement for Dominant Seventh chords in practice.</w:t>
       </w:r>
@@ -2613,7 +2790,27 @@
           <w:sz w:val="20"/>
           <w:szCs w:val="20"/>
         </w:rPr>
-        <w:t xml:space="preserve"> To do this use tools (e.g., Visio and Lucidchart), PowerPoint, or a combine models as in </w:t>
+        <w:t xml:space="preserve"> To do this use tools (e.g., Visio and </w:t>
+      </w:r>
+      <w:proofErr w:type="spellStart"/>
+      <w:r>
+        <w:rPr>
+          <w:rFonts w:ascii="Arial Narrow" w:hAnsi="Arial Narrow"/>
+          <w:color w:val="A6A6A6" w:themeColor="background1" w:themeShade="A6"/>
+          <w:sz w:val="20"/>
+          <w:szCs w:val="20"/>
+        </w:rPr>
+        <w:t>Lucidchart</w:t>
+      </w:r>
+      <w:proofErr w:type="spellEnd"/>
+      <w:r>
+        <w:rPr>
+          <w:rFonts w:ascii="Arial Narrow" w:hAnsi="Arial Narrow"/>
+          <w:color w:val="A6A6A6" w:themeColor="background1" w:themeShade="A6"/>
+          <w:sz w:val="20"/>
+          <w:szCs w:val="20"/>
+        </w:rPr>
+        <w:t xml:space="preserve">), PowerPoint, or a combine models as in </w:t>
       </w:r>
       <w:hyperlink r:id="rId16" w:history="1">
         <w:r>
@@ -4250,12 +4447,14 @@
       <w:r>
         <w:t xml:space="preserve"> in this document belongs in the </w:t>
       </w:r>
+      <w:proofErr w:type="spellStart"/>
       <w:r>
         <w:rPr>
           <w:rFonts w:ascii="Consolas" w:hAnsi="Consolas"/>
         </w:rPr>
         <w:t>src</w:t>
       </w:r>
+      <w:proofErr w:type="spellEnd"/>
       <w:r>
         <w:t xml:space="preserve"> project directory (in IntelliJ this is a dark blue folder)</w:t>
       </w:r>
@@ -4269,6 +4468,7 @@
       <w:r>
         <w:t xml:space="preserve">The directory in the zipped folder named </w:t>
       </w:r>
+      <w:proofErr w:type="spellStart"/>
       <w:r>
         <w:rPr>
           <w:b/>
@@ -4278,6 +4478,7 @@
         </w:rPr>
         <w:t>HarmonyMuseTests</w:t>
       </w:r>
+      <w:proofErr w:type="spellEnd"/>
       <w:r>
         <w:t xml:space="preserve"> belongs in the test root directory (in IntelliJ this is a green folder traditionally named </w:t>
       </w:r>
@@ -4441,7 +4642,7 @@
           <v:shape id="_x0000_i1025" type="#_x0000_t75" alt="" style="width:505.5pt;height:229.5pt;mso-width-percent:0;mso-height-percent:0;mso-width-percent:0;mso-height-percent:0" o:ole="">
             <v:imagedata r:id="rId29" o:title=""/>
           </v:shape>
-          <o:OLEObject Type="Embed" ProgID="Excel.Sheet.12" ShapeID="_x0000_i1025" DrawAspect="Content" ObjectID="_1704658706" r:id="rId30"/>
+          <o:OLEObject Type="Embed" ProgID="Excel.Sheet.12" ShapeID="_x0000_i1025" DrawAspect="Content" ObjectID="_1704658925" r:id="rId30"/>
         </w:object>
       </w:r>
     </w:p>
@@ -5845,6 +6046,7 @@
         </w:numPr>
         <w:spacing w:after="0" w:line="256" w:lineRule="auto"/>
       </w:pPr>
+      <w:proofErr w:type="spellStart"/>
       <w:r>
         <w:t>B</w:t>
       </w:r>
@@ -5854,6 +6056,7 @@
         </w:rPr>
         <w:t>phrygian</w:t>
       </w:r>
+      <w:proofErr w:type="spellEnd"/>
     </w:p>
     <w:p>
       <w:pPr>
@@ -15484,7 +15687,26 @@
     </w:p>
     <w:p>
       <w:r>
-        <w:t>&lt;Your response here&gt;</w:t>
+        <w:t xml:space="preserve">In addition to the </w:t>
+      </w:r>
+      <w:proofErr w:type="spellStart"/>
+      <w:r>
+        <w:t>BlackBoard</w:t>
+      </w:r>
+      <w:proofErr w:type="spellEnd"/>
+      <w:r>
+        <w:t xml:space="preserve"> submission </w:t>
+      </w:r>
+      <w:hyperlink r:id="rId43" w:history="1">
+        <w:r>
+          <w:rPr>
+            <w:rStyle w:val="Hyperlink"/>
+          </w:rPr>
+          <w:t>https://github.com/MichaelKramerGuitar/HarmonyMuse</w:t>
+        </w:r>
+      </w:hyperlink>
+      <w:r>
+        <w:t xml:space="preserve"> is the private GitHub repository where the code lives. This link is to the main branch and it is likely that at the time of this grading that branch will be updated from where the code was at the time of this submission. </w:t>
       </w:r>
     </w:p>
     <w:p/>
@@ -15544,9 +15766,9 @@
       <w:r>
         <w:object w:dxaOrig="9531" w:dyaOrig="4903" w14:anchorId="1639EF3C">
           <v:shape id="_x0000_i1026" type="#_x0000_t75" style="width:479.25pt;height:244.5pt" o:ole="">
-            <v:imagedata r:id="rId43" o:title=""/>
+            <v:imagedata r:id="rId44" o:title=""/>
           </v:shape>
-          <o:OLEObject Type="Embed" ProgID="Excel.Sheet.12" ShapeID="_x0000_i1026" DrawAspect="Content" ObjectID="_1704658707" r:id="rId44"/>
+          <o:OLEObject Type="Embed" ProgID="Excel.Sheet.12" ShapeID="_x0000_i1026" DrawAspect="Content" ObjectID="_1704658926" r:id="rId45"/>
         </w:object>
       </w:r>
     </w:p>

</xml_diff>